<commit_message>
more details for the Apollo v4
</commit_message>
<xml_diff>
--- a/prototypes/Apollo v4 (in progress)/docs/Apollo v4 control board.docx
+++ b/prototypes/Apollo v4 (in progress)/docs/Apollo v4 control board.docx
@@ -13,82 +13,2268 @@
         <w:t>4</w:t>
       </w:r>
       <w:r>
-        <w:t xml:space="preserve"> control board </w:t>
-      </w:r>
-      <w:r>
-        <w:t>- requirements</w:t>
-      </w:r>
-    </w:p>
+        <w:t xml:space="preserve"> </w:t>
+      </w:r>
+      <w:r>
+        <w:t>box</w:t>
+      </w:r>
+    </w:p>
+    <w:sdt>
+      <w:sdtPr>
+        <w:id w:val="-948858208"/>
+        <w:docPartObj>
+          <w:docPartGallery w:val="Table of Contents"/>
+          <w:docPartUnique/>
+        </w:docPartObj>
+      </w:sdtPr>
+      <w:sdtEndPr>
+        <w:rPr>
+          <w:rFonts w:asciiTheme="minorHAnsi" w:eastAsiaTheme="minorHAnsi" w:hAnsiTheme="minorHAnsi" w:cstheme="minorBidi"/>
+          <w:b/>
+          <w:bCs/>
+          <w:noProof/>
+          <w:color w:val="auto"/>
+          <w:sz w:val="22"/>
+          <w:szCs w:val="22"/>
+        </w:rPr>
+      </w:sdtEndPr>
+      <w:sdtContent>
+        <w:p>
+          <w:pPr>
+            <w:pStyle w:val="TOCHeading"/>
+          </w:pPr>
+          <w:r>
+            <w:t>Contents</w:t>
+          </w:r>
+        </w:p>
+        <w:p>
+          <w:pPr>
+            <w:pStyle w:val="TOC1"/>
+            <w:tabs>
+              <w:tab w:val="right" w:leader="dot" w:pos="9350"/>
+            </w:tabs>
+            <w:rPr>
+              <w:rFonts w:eastAsiaTheme="minorEastAsia"/>
+              <w:noProof/>
+            </w:rPr>
+          </w:pPr>
+          <w:r>
+            <w:fldChar w:fldCharType="begin"/>
+          </w:r>
+          <w:r>
+            <w:instrText xml:space="preserve"> TOC \o "1-3" \h \z \u </w:instrText>
+          </w:r>
+          <w:r>
+            <w:fldChar w:fldCharType="separate"/>
+          </w:r>
+          <w:hyperlink w:anchor="_Toc48662982" w:history="1">
+            <w:r>
+              <w:rPr>
+                <w:rStyle w:val="Hyperlink"/>
+                <w:noProof/>
+              </w:rPr>
+              <w:t>Overview</w:t>
+            </w:r>
+            <w:r>
+              <w:rPr>
+                <w:noProof/>
+                <w:webHidden/>
+              </w:rPr>
+              <w:tab/>
+            </w:r>
+            <w:r>
+              <w:rPr>
+                <w:noProof/>
+                <w:webHidden/>
+              </w:rPr>
+              <w:fldChar w:fldCharType="begin"/>
+            </w:r>
+            <w:r>
+              <w:rPr>
+                <w:noProof/>
+                <w:webHidden/>
+              </w:rPr>
+              <w:instrText xml:space="preserve"> PAGEREF _Toc48662982 \h </w:instrText>
+            </w:r>
+            <w:r>
+              <w:rPr>
+                <w:noProof/>
+                <w:webHidden/>
+              </w:rPr>
+            </w:r>
+            <w:r>
+              <w:rPr>
+                <w:noProof/>
+                <w:webHidden/>
+              </w:rPr>
+              <w:fldChar w:fldCharType="separate"/>
+            </w:r>
+            <w:r>
+              <w:rPr>
+                <w:noProof/>
+                <w:webHidden/>
+              </w:rPr>
+              <w:t>1</w:t>
+            </w:r>
+            <w:r>
+              <w:rPr>
+                <w:noProof/>
+                <w:webHidden/>
+              </w:rPr>
+              <w:fldChar w:fldCharType="end"/>
+            </w:r>
+          </w:hyperlink>
+        </w:p>
+        <w:p>
+          <w:pPr>
+            <w:pStyle w:val="TOC1"/>
+            <w:tabs>
+              <w:tab w:val="right" w:leader="dot" w:pos="9350"/>
+            </w:tabs>
+            <w:rPr>
+              <w:rFonts w:eastAsiaTheme="minorEastAsia"/>
+              <w:noProof/>
+            </w:rPr>
+          </w:pPr>
+          <w:hyperlink w:anchor="_Toc48662983" w:history="1">
+            <w:r>
+              <w:rPr>
+                <w:rStyle w:val="Hyperlink"/>
+                <w:noProof/>
+              </w:rPr>
+              <w:t>Main requirements</w:t>
+            </w:r>
+            <w:r>
+              <w:rPr>
+                <w:noProof/>
+                <w:webHidden/>
+              </w:rPr>
+              <w:tab/>
+            </w:r>
+            <w:r>
+              <w:rPr>
+                <w:noProof/>
+                <w:webHidden/>
+              </w:rPr>
+              <w:fldChar w:fldCharType="begin"/>
+            </w:r>
+            <w:r>
+              <w:rPr>
+                <w:noProof/>
+                <w:webHidden/>
+              </w:rPr>
+              <w:instrText xml:space="preserve"> PAGEREF _Toc48662983 \h </w:instrText>
+            </w:r>
+            <w:r>
+              <w:rPr>
+                <w:noProof/>
+                <w:webHidden/>
+              </w:rPr>
+            </w:r>
+            <w:r>
+              <w:rPr>
+                <w:noProof/>
+                <w:webHidden/>
+              </w:rPr>
+              <w:fldChar w:fldCharType="separate"/>
+            </w:r>
+            <w:r>
+              <w:rPr>
+                <w:noProof/>
+                <w:webHidden/>
+              </w:rPr>
+              <w:t>2</w:t>
+            </w:r>
+            <w:r>
+              <w:rPr>
+                <w:noProof/>
+                <w:webHidden/>
+              </w:rPr>
+              <w:fldChar w:fldCharType="end"/>
+            </w:r>
+          </w:hyperlink>
+        </w:p>
+        <w:p>
+          <w:pPr>
+            <w:pStyle w:val="TOC2"/>
+            <w:tabs>
+              <w:tab w:val="right" w:leader="dot" w:pos="9350"/>
+            </w:tabs>
+            <w:rPr>
+              <w:rFonts w:eastAsiaTheme="minorEastAsia"/>
+              <w:noProof/>
+            </w:rPr>
+          </w:pPr>
+          <w:hyperlink w:anchor="_Toc48662984" w:history="1">
+            <w:r>
+              <w:rPr>
+                <w:rStyle w:val="Hyperlink"/>
+                <w:noProof/>
+              </w:rPr>
+              <w:t>User experience (UX)</w:t>
+            </w:r>
+            <w:r>
+              <w:rPr>
+                <w:noProof/>
+                <w:webHidden/>
+              </w:rPr>
+              <w:tab/>
+            </w:r>
+            <w:r>
+              <w:rPr>
+                <w:noProof/>
+                <w:webHidden/>
+              </w:rPr>
+              <w:fldChar w:fldCharType="begin"/>
+            </w:r>
+            <w:r>
+              <w:rPr>
+                <w:noProof/>
+                <w:webHidden/>
+              </w:rPr>
+              <w:instrText xml:space="preserve"> PAGEREF _Toc48662984 \h </w:instrText>
+            </w:r>
+            <w:r>
+              <w:rPr>
+                <w:noProof/>
+                <w:webHidden/>
+              </w:rPr>
+            </w:r>
+            <w:r>
+              <w:rPr>
+                <w:noProof/>
+                <w:webHidden/>
+              </w:rPr>
+              <w:fldChar w:fldCharType="separate"/>
+            </w:r>
+            <w:r>
+              <w:rPr>
+                <w:noProof/>
+                <w:webHidden/>
+              </w:rPr>
+              <w:t>2</w:t>
+            </w:r>
+            <w:r>
+              <w:rPr>
+                <w:noProof/>
+                <w:webHidden/>
+              </w:rPr>
+              <w:fldChar w:fldCharType="end"/>
+            </w:r>
+          </w:hyperlink>
+        </w:p>
+        <w:p>
+          <w:pPr>
+            <w:pStyle w:val="TOC2"/>
+            <w:tabs>
+              <w:tab w:val="right" w:leader="dot" w:pos="9350"/>
+            </w:tabs>
+            <w:rPr>
+              <w:rFonts w:eastAsiaTheme="minorEastAsia"/>
+              <w:noProof/>
+            </w:rPr>
+          </w:pPr>
+          <w:hyperlink w:anchor="_Toc48662985" w:history="1">
+            <w:r>
+              <w:rPr>
+                <w:rStyle w:val="Hyperlink"/>
+                <w:noProof/>
+              </w:rPr>
+              <w:t>Reliability features</w:t>
+            </w:r>
+            <w:r>
+              <w:rPr>
+                <w:noProof/>
+                <w:webHidden/>
+              </w:rPr>
+              <w:tab/>
+            </w:r>
+            <w:r>
+              <w:rPr>
+                <w:noProof/>
+                <w:webHidden/>
+              </w:rPr>
+              <w:fldChar w:fldCharType="begin"/>
+            </w:r>
+            <w:r>
+              <w:rPr>
+                <w:noProof/>
+                <w:webHidden/>
+              </w:rPr>
+              <w:instrText xml:space="preserve"> PAGEREF _Toc48662985 \h </w:instrText>
+            </w:r>
+            <w:r>
+              <w:rPr>
+                <w:noProof/>
+                <w:webHidden/>
+              </w:rPr>
+            </w:r>
+            <w:r>
+              <w:rPr>
+                <w:noProof/>
+                <w:webHidden/>
+              </w:rPr>
+              <w:fldChar w:fldCharType="separate"/>
+            </w:r>
+            <w:r>
+              <w:rPr>
+                <w:noProof/>
+                <w:webHidden/>
+              </w:rPr>
+              <w:t>2</w:t>
+            </w:r>
+            <w:r>
+              <w:rPr>
+                <w:noProof/>
+                <w:webHidden/>
+              </w:rPr>
+              <w:fldChar w:fldCharType="end"/>
+            </w:r>
+          </w:hyperlink>
+        </w:p>
+        <w:p>
+          <w:pPr>
+            <w:pStyle w:val="TOC2"/>
+            <w:tabs>
+              <w:tab w:val="right" w:leader="dot" w:pos="9350"/>
+            </w:tabs>
+            <w:rPr>
+              <w:rFonts w:eastAsiaTheme="minorEastAsia"/>
+              <w:noProof/>
+            </w:rPr>
+          </w:pPr>
+          <w:hyperlink w:anchor="_Toc48662986" w:history="1">
+            <w:r>
+              <w:rPr>
+                <w:rStyle w:val="Hyperlink"/>
+                <w:noProof/>
+              </w:rPr>
+              <w:t>Connectivity options (optional)</w:t>
+            </w:r>
+            <w:r>
+              <w:rPr>
+                <w:noProof/>
+                <w:webHidden/>
+              </w:rPr>
+              <w:tab/>
+            </w:r>
+            <w:r>
+              <w:rPr>
+                <w:noProof/>
+                <w:webHidden/>
+              </w:rPr>
+              <w:fldChar w:fldCharType="begin"/>
+            </w:r>
+            <w:r>
+              <w:rPr>
+                <w:noProof/>
+                <w:webHidden/>
+              </w:rPr>
+              <w:instrText xml:space="preserve"> PAGEREF _Toc48662986 \h </w:instrText>
+            </w:r>
+            <w:r>
+              <w:rPr>
+                <w:noProof/>
+                <w:webHidden/>
+              </w:rPr>
+            </w:r>
+            <w:r>
+              <w:rPr>
+                <w:noProof/>
+                <w:webHidden/>
+              </w:rPr>
+              <w:fldChar w:fldCharType="separate"/>
+            </w:r>
+            <w:r>
+              <w:rPr>
+                <w:noProof/>
+                <w:webHidden/>
+              </w:rPr>
+              <w:t>2</w:t>
+            </w:r>
+            <w:r>
+              <w:rPr>
+                <w:noProof/>
+                <w:webHidden/>
+              </w:rPr>
+              <w:fldChar w:fldCharType="end"/>
+            </w:r>
+          </w:hyperlink>
+        </w:p>
+        <w:p>
+          <w:pPr>
+            <w:pStyle w:val="TOC1"/>
+            <w:tabs>
+              <w:tab w:val="right" w:leader="dot" w:pos="9350"/>
+            </w:tabs>
+            <w:rPr>
+              <w:rFonts w:eastAsiaTheme="minorEastAsia"/>
+              <w:noProof/>
+            </w:rPr>
+          </w:pPr>
+          <w:hyperlink w:anchor="_Toc48662987" w:history="1">
+            <w:r>
+              <w:rPr>
+                <w:rStyle w:val="Hyperlink"/>
+                <w:noProof/>
+              </w:rPr>
+              <w:t>Architecture</w:t>
+            </w:r>
+            <w:r>
+              <w:rPr>
+                <w:noProof/>
+                <w:webHidden/>
+              </w:rPr>
+              <w:tab/>
+            </w:r>
+            <w:r>
+              <w:rPr>
+                <w:noProof/>
+                <w:webHidden/>
+              </w:rPr>
+              <w:fldChar w:fldCharType="begin"/>
+            </w:r>
+            <w:r>
+              <w:rPr>
+                <w:noProof/>
+                <w:webHidden/>
+              </w:rPr>
+              <w:instrText xml:space="preserve"> PAGEREF _Toc48662987 \h </w:instrText>
+            </w:r>
+            <w:r>
+              <w:rPr>
+                <w:noProof/>
+                <w:webHidden/>
+              </w:rPr>
+            </w:r>
+            <w:r>
+              <w:rPr>
+                <w:noProof/>
+                <w:webHidden/>
+              </w:rPr>
+              <w:fldChar w:fldCharType="separate"/>
+            </w:r>
+            <w:r>
+              <w:rPr>
+                <w:noProof/>
+                <w:webHidden/>
+              </w:rPr>
+              <w:t>3</w:t>
+            </w:r>
+            <w:r>
+              <w:rPr>
+                <w:noProof/>
+                <w:webHidden/>
+              </w:rPr>
+              <w:fldChar w:fldCharType="end"/>
+            </w:r>
+          </w:hyperlink>
+        </w:p>
+        <w:p>
+          <w:pPr>
+            <w:pStyle w:val="TOC2"/>
+            <w:tabs>
+              <w:tab w:val="right" w:leader="dot" w:pos="9350"/>
+            </w:tabs>
+            <w:rPr>
+              <w:rFonts w:eastAsiaTheme="minorEastAsia"/>
+              <w:noProof/>
+            </w:rPr>
+          </w:pPr>
+          <w:hyperlink w:anchor="_Toc48662988" w:history="1">
+            <w:r>
+              <w:rPr>
+                <w:rStyle w:val="Hyperlink"/>
+                <w:noProof/>
+              </w:rPr>
+              <w:t>Controller board</w:t>
+            </w:r>
+            <w:r>
+              <w:rPr>
+                <w:noProof/>
+                <w:webHidden/>
+              </w:rPr>
+              <w:tab/>
+            </w:r>
+            <w:r>
+              <w:rPr>
+                <w:noProof/>
+                <w:webHidden/>
+              </w:rPr>
+              <w:fldChar w:fldCharType="begin"/>
+            </w:r>
+            <w:r>
+              <w:rPr>
+                <w:noProof/>
+                <w:webHidden/>
+              </w:rPr>
+              <w:instrText xml:space="preserve"> PAGEREF _Toc48662988 \h </w:instrText>
+            </w:r>
+            <w:r>
+              <w:rPr>
+                <w:noProof/>
+                <w:webHidden/>
+              </w:rPr>
+            </w:r>
+            <w:r>
+              <w:rPr>
+                <w:noProof/>
+                <w:webHidden/>
+              </w:rPr>
+              <w:fldChar w:fldCharType="separate"/>
+            </w:r>
+            <w:r>
+              <w:rPr>
+                <w:noProof/>
+                <w:webHidden/>
+              </w:rPr>
+              <w:t>3</w:t>
+            </w:r>
+            <w:r>
+              <w:rPr>
+                <w:noProof/>
+                <w:webHidden/>
+              </w:rPr>
+              <w:fldChar w:fldCharType="end"/>
+            </w:r>
+          </w:hyperlink>
+        </w:p>
+        <w:p>
+          <w:pPr>
+            <w:pStyle w:val="TOC2"/>
+            <w:tabs>
+              <w:tab w:val="right" w:leader="dot" w:pos="9350"/>
+            </w:tabs>
+            <w:rPr>
+              <w:rFonts w:eastAsiaTheme="minorEastAsia"/>
+              <w:noProof/>
+            </w:rPr>
+          </w:pPr>
+          <w:hyperlink w:anchor="_Toc48662989" w:history="1">
+            <w:r>
+              <w:rPr>
+                <w:rStyle w:val="Hyperlink"/>
+                <w:noProof/>
+              </w:rPr>
+              <w:t>Valve driver board</w:t>
+            </w:r>
+            <w:r>
+              <w:rPr>
+                <w:noProof/>
+                <w:webHidden/>
+              </w:rPr>
+              <w:tab/>
+            </w:r>
+            <w:r>
+              <w:rPr>
+                <w:noProof/>
+                <w:webHidden/>
+              </w:rPr>
+              <w:fldChar w:fldCharType="begin"/>
+            </w:r>
+            <w:r>
+              <w:rPr>
+                <w:noProof/>
+                <w:webHidden/>
+              </w:rPr>
+              <w:instrText xml:space="preserve"> PAGEREF _Toc48662989 \h </w:instrText>
+            </w:r>
+            <w:r>
+              <w:rPr>
+                <w:noProof/>
+                <w:webHidden/>
+              </w:rPr>
+            </w:r>
+            <w:r>
+              <w:rPr>
+                <w:noProof/>
+                <w:webHidden/>
+              </w:rPr>
+              <w:fldChar w:fldCharType="separate"/>
+            </w:r>
+            <w:r>
+              <w:rPr>
+                <w:noProof/>
+                <w:webHidden/>
+              </w:rPr>
+              <w:t>3</w:t>
+            </w:r>
+            <w:r>
+              <w:rPr>
+                <w:noProof/>
+                <w:webHidden/>
+              </w:rPr>
+              <w:fldChar w:fldCharType="end"/>
+            </w:r>
+          </w:hyperlink>
+        </w:p>
+        <w:p>
+          <w:pPr>
+            <w:pStyle w:val="TOC2"/>
+            <w:tabs>
+              <w:tab w:val="right" w:leader="dot" w:pos="9350"/>
+            </w:tabs>
+            <w:rPr>
+              <w:rFonts w:eastAsiaTheme="minorEastAsia"/>
+              <w:noProof/>
+            </w:rPr>
+          </w:pPr>
+          <w:hyperlink w:anchor="_Toc48662990" w:history="1">
+            <w:r>
+              <w:rPr>
+                <w:rStyle w:val="Hyperlink"/>
+                <w:noProof/>
+              </w:rPr>
+              <w:t>Sensor board</w:t>
+            </w:r>
+            <w:r>
+              <w:rPr>
+                <w:noProof/>
+                <w:webHidden/>
+              </w:rPr>
+              <w:tab/>
+            </w:r>
+            <w:r>
+              <w:rPr>
+                <w:noProof/>
+                <w:webHidden/>
+              </w:rPr>
+              <w:fldChar w:fldCharType="begin"/>
+            </w:r>
+            <w:r>
+              <w:rPr>
+                <w:noProof/>
+                <w:webHidden/>
+              </w:rPr>
+              <w:instrText xml:space="preserve"> PAGEREF _Toc48662990 \h </w:instrText>
+            </w:r>
+            <w:r>
+              <w:rPr>
+                <w:noProof/>
+                <w:webHidden/>
+              </w:rPr>
+            </w:r>
+            <w:r>
+              <w:rPr>
+                <w:noProof/>
+                <w:webHidden/>
+              </w:rPr>
+              <w:fldChar w:fldCharType="separate"/>
+            </w:r>
+            <w:r>
+              <w:rPr>
+                <w:noProof/>
+                <w:webHidden/>
+              </w:rPr>
+              <w:t>3</w:t>
+            </w:r>
+            <w:r>
+              <w:rPr>
+                <w:noProof/>
+                <w:webHidden/>
+              </w:rPr>
+              <w:fldChar w:fldCharType="end"/>
+            </w:r>
+          </w:hyperlink>
+        </w:p>
+        <w:p>
+          <w:pPr>
+            <w:pStyle w:val="TOC1"/>
+            <w:tabs>
+              <w:tab w:val="right" w:leader="dot" w:pos="9350"/>
+            </w:tabs>
+            <w:rPr>
+              <w:rFonts w:eastAsiaTheme="minorEastAsia"/>
+              <w:noProof/>
+            </w:rPr>
+          </w:pPr>
+          <w:hyperlink w:anchor="_Toc48662991" w:history="1">
+            <w:r>
+              <w:rPr>
+                <w:rStyle w:val="Hyperlink"/>
+                <w:noProof/>
+              </w:rPr>
+              <w:t>PCB design requirements</w:t>
+            </w:r>
+            <w:r>
+              <w:rPr>
+                <w:noProof/>
+                <w:webHidden/>
+              </w:rPr>
+              <w:tab/>
+            </w:r>
+            <w:r>
+              <w:rPr>
+                <w:noProof/>
+                <w:webHidden/>
+              </w:rPr>
+              <w:fldChar w:fldCharType="begin"/>
+            </w:r>
+            <w:r>
+              <w:rPr>
+                <w:noProof/>
+                <w:webHidden/>
+              </w:rPr>
+              <w:instrText xml:space="preserve"> PAGEREF _Toc48662991 \h </w:instrText>
+            </w:r>
+            <w:r>
+              <w:rPr>
+                <w:noProof/>
+                <w:webHidden/>
+              </w:rPr>
+            </w:r>
+            <w:r>
+              <w:rPr>
+                <w:noProof/>
+                <w:webHidden/>
+              </w:rPr>
+              <w:fldChar w:fldCharType="separate"/>
+            </w:r>
+            <w:r>
+              <w:rPr>
+                <w:noProof/>
+                <w:webHidden/>
+              </w:rPr>
+              <w:t>3</w:t>
+            </w:r>
+            <w:r>
+              <w:rPr>
+                <w:noProof/>
+                <w:webHidden/>
+              </w:rPr>
+              <w:fldChar w:fldCharType="end"/>
+            </w:r>
+          </w:hyperlink>
+        </w:p>
+        <w:p>
+          <w:pPr>
+            <w:pStyle w:val="TOC1"/>
+            <w:tabs>
+              <w:tab w:val="right" w:leader="dot" w:pos="9350"/>
+            </w:tabs>
+            <w:rPr>
+              <w:rFonts w:eastAsiaTheme="minorEastAsia"/>
+              <w:noProof/>
+            </w:rPr>
+          </w:pPr>
+          <w:hyperlink w:anchor="_Toc48662992" w:history="1">
+            <w:r>
+              <w:rPr>
+                <w:rStyle w:val="Hyperlink"/>
+                <w:noProof/>
+              </w:rPr>
+              <w:t>Individual components</w:t>
+            </w:r>
+            <w:r>
+              <w:rPr>
+                <w:noProof/>
+                <w:webHidden/>
+              </w:rPr>
+              <w:tab/>
+            </w:r>
+            <w:r>
+              <w:rPr>
+                <w:noProof/>
+                <w:webHidden/>
+              </w:rPr>
+              <w:fldChar w:fldCharType="begin"/>
+            </w:r>
+            <w:r>
+              <w:rPr>
+                <w:noProof/>
+                <w:webHidden/>
+              </w:rPr>
+              <w:instrText xml:space="preserve"> PAGEREF _Toc48662992 \h </w:instrText>
+            </w:r>
+            <w:r>
+              <w:rPr>
+                <w:noProof/>
+                <w:webHidden/>
+              </w:rPr>
+            </w:r>
+            <w:r>
+              <w:rPr>
+                <w:noProof/>
+                <w:webHidden/>
+              </w:rPr>
+              <w:fldChar w:fldCharType="separate"/>
+            </w:r>
+            <w:r>
+              <w:rPr>
+                <w:noProof/>
+                <w:webHidden/>
+              </w:rPr>
+              <w:t>4</w:t>
+            </w:r>
+            <w:r>
+              <w:rPr>
+                <w:noProof/>
+                <w:webHidden/>
+              </w:rPr>
+              <w:fldChar w:fldCharType="end"/>
+            </w:r>
+          </w:hyperlink>
+        </w:p>
+        <w:p>
+          <w:pPr>
+            <w:pStyle w:val="TOC2"/>
+            <w:tabs>
+              <w:tab w:val="right" w:leader="dot" w:pos="9350"/>
+            </w:tabs>
+            <w:rPr>
+              <w:rFonts w:eastAsiaTheme="minorEastAsia"/>
+              <w:noProof/>
+            </w:rPr>
+          </w:pPr>
+          <w:hyperlink w:anchor="_Toc48662993" w:history="1">
+            <w:r>
+              <w:rPr>
+                <w:rStyle w:val="Hyperlink"/>
+                <w:noProof/>
+              </w:rPr>
+              <w:t>Power</w:t>
+            </w:r>
+            <w:r>
+              <w:rPr>
+                <w:noProof/>
+                <w:webHidden/>
+              </w:rPr>
+              <w:tab/>
+            </w:r>
+            <w:r>
+              <w:rPr>
+                <w:noProof/>
+                <w:webHidden/>
+              </w:rPr>
+              <w:fldChar w:fldCharType="begin"/>
+            </w:r>
+            <w:r>
+              <w:rPr>
+                <w:noProof/>
+                <w:webHidden/>
+              </w:rPr>
+              <w:instrText xml:space="preserve"> PAGEREF _Toc48662993 \h </w:instrText>
+            </w:r>
+            <w:r>
+              <w:rPr>
+                <w:noProof/>
+                <w:webHidden/>
+              </w:rPr>
+            </w:r>
+            <w:r>
+              <w:rPr>
+                <w:noProof/>
+                <w:webHidden/>
+              </w:rPr>
+              <w:fldChar w:fldCharType="separate"/>
+            </w:r>
+            <w:r>
+              <w:rPr>
+                <w:noProof/>
+                <w:webHidden/>
+              </w:rPr>
+              <w:t>4</w:t>
+            </w:r>
+            <w:r>
+              <w:rPr>
+                <w:noProof/>
+                <w:webHidden/>
+              </w:rPr>
+              <w:fldChar w:fldCharType="end"/>
+            </w:r>
+          </w:hyperlink>
+        </w:p>
+        <w:p>
+          <w:pPr>
+            <w:pStyle w:val="TOC2"/>
+            <w:tabs>
+              <w:tab w:val="right" w:leader="dot" w:pos="9350"/>
+            </w:tabs>
+            <w:rPr>
+              <w:rFonts w:eastAsiaTheme="minorEastAsia"/>
+              <w:noProof/>
+            </w:rPr>
+          </w:pPr>
+          <w:hyperlink w:anchor="_Toc48662994" w:history="1">
+            <w:r>
+              <w:rPr>
+                <w:rStyle w:val="Hyperlink"/>
+                <w:noProof/>
+              </w:rPr>
+              <w:t>Valves</w:t>
+            </w:r>
+            <w:r>
+              <w:rPr>
+                <w:noProof/>
+                <w:webHidden/>
+              </w:rPr>
+              <w:tab/>
+            </w:r>
+            <w:r>
+              <w:rPr>
+                <w:noProof/>
+                <w:webHidden/>
+              </w:rPr>
+              <w:fldChar w:fldCharType="begin"/>
+            </w:r>
+            <w:r>
+              <w:rPr>
+                <w:noProof/>
+                <w:webHidden/>
+              </w:rPr>
+              <w:instrText xml:space="preserve"> PAGEREF _Toc48662994 \h </w:instrText>
+            </w:r>
+            <w:r>
+              <w:rPr>
+                <w:noProof/>
+                <w:webHidden/>
+              </w:rPr>
+            </w:r>
+            <w:r>
+              <w:rPr>
+                <w:noProof/>
+                <w:webHidden/>
+              </w:rPr>
+              <w:fldChar w:fldCharType="separate"/>
+            </w:r>
+            <w:r>
+              <w:rPr>
+                <w:noProof/>
+                <w:webHidden/>
+              </w:rPr>
+              <w:t>4</w:t>
+            </w:r>
+            <w:r>
+              <w:rPr>
+                <w:noProof/>
+                <w:webHidden/>
+              </w:rPr>
+              <w:fldChar w:fldCharType="end"/>
+            </w:r>
+          </w:hyperlink>
+        </w:p>
+        <w:p>
+          <w:pPr>
+            <w:pStyle w:val="TOC2"/>
+            <w:tabs>
+              <w:tab w:val="right" w:leader="dot" w:pos="9350"/>
+            </w:tabs>
+            <w:rPr>
+              <w:rFonts w:eastAsiaTheme="minorEastAsia"/>
+              <w:noProof/>
+            </w:rPr>
+          </w:pPr>
+          <w:hyperlink w:anchor="_Toc48662995" w:history="1">
+            <w:r>
+              <w:rPr>
+                <w:rStyle w:val="Hyperlink"/>
+                <w:noProof/>
+              </w:rPr>
+              <w:t>Solenoid control</w:t>
+            </w:r>
+            <w:r>
+              <w:rPr>
+                <w:noProof/>
+                <w:webHidden/>
+              </w:rPr>
+              <w:tab/>
+            </w:r>
+            <w:r>
+              <w:rPr>
+                <w:noProof/>
+                <w:webHidden/>
+              </w:rPr>
+              <w:fldChar w:fldCharType="begin"/>
+            </w:r>
+            <w:r>
+              <w:rPr>
+                <w:noProof/>
+                <w:webHidden/>
+              </w:rPr>
+              <w:instrText xml:space="preserve"> PAGEREF _Toc48662995 \h </w:instrText>
+            </w:r>
+            <w:r>
+              <w:rPr>
+                <w:noProof/>
+                <w:webHidden/>
+              </w:rPr>
+            </w:r>
+            <w:r>
+              <w:rPr>
+                <w:noProof/>
+                <w:webHidden/>
+              </w:rPr>
+              <w:fldChar w:fldCharType="separate"/>
+            </w:r>
+            <w:r>
+              <w:rPr>
+                <w:noProof/>
+                <w:webHidden/>
+              </w:rPr>
+              <w:t>4</w:t>
+            </w:r>
+            <w:r>
+              <w:rPr>
+                <w:noProof/>
+                <w:webHidden/>
+              </w:rPr>
+              <w:fldChar w:fldCharType="end"/>
+            </w:r>
+          </w:hyperlink>
+        </w:p>
+        <w:p>
+          <w:pPr>
+            <w:pStyle w:val="TOC2"/>
+            <w:tabs>
+              <w:tab w:val="right" w:leader="dot" w:pos="9350"/>
+            </w:tabs>
+            <w:rPr>
+              <w:rFonts w:eastAsiaTheme="minorEastAsia"/>
+              <w:noProof/>
+            </w:rPr>
+          </w:pPr>
+          <w:hyperlink w:anchor="_Toc48662996" w:history="1">
+            <w:r>
+              <w:rPr>
+                <w:rStyle w:val="Hyperlink"/>
+                <w:noProof/>
+              </w:rPr>
+              <w:t>Main controller</w:t>
+            </w:r>
+            <w:r>
+              <w:rPr>
+                <w:noProof/>
+                <w:webHidden/>
+              </w:rPr>
+              <w:tab/>
+            </w:r>
+            <w:r>
+              <w:rPr>
+                <w:noProof/>
+                <w:webHidden/>
+              </w:rPr>
+              <w:fldChar w:fldCharType="begin"/>
+            </w:r>
+            <w:r>
+              <w:rPr>
+                <w:noProof/>
+                <w:webHidden/>
+              </w:rPr>
+              <w:instrText xml:space="preserve"> PAGEREF _Toc48662996 \h </w:instrText>
+            </w:r>
+            <w:r>
+              <w:rPr>
+                <w:noProof/>
+                <w:webHidden/>
+              </w:rPr>
+            </w:r>
+            <w:r>
+              <w:rPr>
+                <w:noProof/>
+                <w:webHidden/>
+              </w:rPr>
+              <w:fldChar w:fldCharType="separate"/>
+            </w:r>
+            <w:r>
+              <w:rPr>
+                <w:noProof/>
+                <w:webHidden/>
+              </w:rPr>
+              <w:t>5</w:t>
+            </w:r>
+            <w:r>
+              <w:rPr>
+                <w:noProof/>
+                <w:webHidden/>
+              </w:rPr>
+              <w:fldChar w:fldCharType="end"/>
+            </w:r>
+          </w:hyperlink>
+        </w:p>
+        <w:p>
+          <w:pPr>
+            <w:pStyle w:val="TOC2"/>
+            <w:tabs>
+              <w:tab w:val="right" w:leader="dot" w:pos="9350"/>
+            </w:tabs>
+            <w:rPr>
+              <w:rFonts w:eastAsiaTheme="minorEastAsia"/>
+              <w:noProof/>
+            </w:rPr>
+          </w:pPr>
+          <w:hyperlink w:anchor="_Toc48662997" w:history="1">
+            <w:r>
+              <w:rPr>
+                <w:rStyle w:val="Hyperlink"/>
+                <w:noProof/>
+              </w:rPr>
+              <w:t>Display touchscreen</w:t>
+            </w:r>
+            <w:r>
+              <w:rPr>
+                <w:noProof/>
+                <w:webHidden/>
+              </w:rPr>
+              <w:tab/>
+            </w:r>
+            <w:r>
+              <w:rPr>
+                <w:noProof/>
+                <w:webHidden/>
+              </w:rPr>
+              <w:fldChar w:fldCharType="begin"/>
+            </w:r>
+            <w:r>
+              <w:rPr>
+                <w:noProof/>
+                <w:webHidden/>
+              </w:rPr>
+              <w:instrText xml:space="preserve"> PAGEREF _Toc48662997 \h </w:instrText>
+            </w:r>
+            <w:r>
+              <w:rPr>
+                <w:noProof/>
+                <w:webHidden/>
+              </w:rPr>
+            </w:r>
+            <w:r>
+              <w:rPr>
+                <w:noProof/>
+                <w:webHidden/>
+              </w:rPr>
+              <w:fldChar w:fldCharType="separate"/>
+            </w:r>
+            <w:r>
+              <w:rPr>
+                <w:noProof/>
+                <w:webHidden/>
+              </w:rPr>
+              <w:t>5</w:t>
+            </w:r>
+            <w:r>
+              <w:rPr>
+                <w:noProof/>
+                <w:webHidden/>
+              </w:rPr>
+              <w:fldChar w:fldCharType="end"/>
+            </w:r>
+          </w:hyperlink>
+        </w:p>
+        <w:p>
+          <w:pPr>
+            <w:pStyle w:val="TOC2"/>
+            <w:tabs>
+              <w:tab w:val="right" w:leader="dot" w:pos="9350"/>
+            </w:tabs>
+            <w:rPr>
+              <w:rFonts w:eastAsiaTheme="minorEastAsia"/>
+              <w:noProof/>
+            </w:rPr>
+          </w:pPr>
+          <w:hyperlink w:anchor="_Toc48662998" w:history="1">
+            <w:r>
+              <w:rPr>
+                <w:rStyle w:val="Hyperlink"/>
+                <w:noProof/>
+              </w:rPr>
+              <w:t>O2 sensor (flow/concentration)</w:t>
+            </w:r>
+            <w:r>
+              <w:rPr>
+                <w:noProof/>
+                <w:webHidden/>
+              </w:rPr>
+              <w:tab/>
+            </w:r>
+            <w:r>
+              <w:rPr>
+                <w:noProof/>
+                <w:webHidden/>
+              </w:rPr>
+              <w:fldChar w:fldCharType="begin"/>
+            </w:r>
+            <w:r>
+              <w:rPr>
+                <w:noProof/>
+                <w:webHidden/>
+              </w:rPr>
+              <w:instrText xml:space="preserve"> PAGEREF _Toc48662998 \h </w:instrText>
+            </w:r>
+            <w:r>
+              <w:rPr>
+                <w:noProof/>
+                <w:webHidden/>
+              </w:rPr>
+            </w:r>
+            <w:r>
+              <w:rPr>
+                <w:noProof/>
+                <w:webHidden/>
+              </w:rPr>
+              <w:fldChar w:fldCharType="separate"/>
+            </w:r>
+            <w:r>
+              <w:rPr>
+                <w:noProof/>
+                <w:webHidden/>
+              </w:rPr>
+              <w:t>5</w:t>
+            </w:r>
+            <w:r>
+              <w:rPr>
+                <w:noProof/>
+                <w:webHidden/>
+              </w:rPr>
+              <w:fldChar w:fldCharType="end"/>
+            </w:r>
+          </w:hyperlink>
+        </w:p>
+        <w:p>
+          <w:pPr>
+            <w:pStyle w:val="TOC2"/>
+            <w:tabs>
+              <w:tab w:val="right" w:leader="dot" w:pos="9350"/>
+            </w:tabs>
+            <w:rPr>
+              <w:rFonts w:eastAsiaTheme="minorEastAsia"/>
+              <w:noProof/>
+            </w:rPr>
+          </w:pPr>
+          <w:hyperlink w:anchor="_Toc48662999" w:history="1">
+            <w:r>
+              <w:rPr>
+                <w:rStyle w:val="Hyperlink"/>
+                <w:noProof/>
+              </w:rPr>
+              <w:t>Pressure sensors</w:t>
+            </w:r>
+            <w:r>
+              <w:rPr>
+                <w:noProof/>
+                <w:webHidden/>
+              </w:rPr>
+              <w:tab/>
+            </w:r>
+            <w:r>
+              <w:rPr>
+                <w:noProof/>
+                <w:webHidden/>
+              </w:rPr>
+              <w:fldChar w:fldCharType="begin"/>
+            </w:r>
+            <w:r>
+              <w:rPr>
+                <w:noProof/>
+                <w:webHidden/>
+              </w:rPr>
+              <w:instrText xml:space="preserve"> PAGEREF _Toc48662999 \h </w:instrText>
+            </w:r>
+            <w:r>
+              <w:rPr>
+                <w:noProof/>
+                <w:webHidden/>
+              </w:rPr>
+            </w:r>
+            <w:r>
+              <w:rPr>
+                <w:noProof/>
+                <w:webHidden/>
+              </w:rPr>
+              <w:fldChar w:fldCharType="separate"/>
+            </w:r>
+            <w:r>
+              <w:rPr>
+                <w:noProof/>
+                <w:webHidden/>
+              </w:rPr>
+              <w:t>5</w:t>
+            </w:r>
+            <w:r>
+              <w:rPr>
+                <w:noProof/>
+                <w:webHidden/>
+              </w:rPr>
+              <w:fldChar w:fldCharType="end"/>
+            </w:r>
+          </w:hyperlink>
+        </w:p>
+        <w:p>
+          <w:pPr>
+            <w:pStyle w:val="TOC2"/>
+            <w:tabs>
+              <w:tab w:val="right" w:leader="dot" w:pos="9350"/>
+            </w:tabs>
+            <w:rPr>
+              <w:rFonts w:eastAsiaTheme="minorEastAsia"/>
+              <w:noProof/>
+            </w:rPr>
+          </w:pPr>
+          <w:hyperlink w:anchor="_Toc48663000" w:history="1">
+            <w:r>
+              <w:rPr>
+                <w:rStyle w:val="Hyperlink"/>
+                <w:noProof/>
+              </w:rPr>
+              <w:t>Buzzer</w:t>
+            </w:r>
+            <w:r>
+              <w:rPr>
+                <w:noProof/>
+                <w:webHidden/>
+              </w:rPr>
+              <w:tab/>
+            </w:r>
+            <w:r>
+              <w:rPr>
+                <w:noProof/>
+                <w:webHidden/>
+              </w:rPr>
+              <w:fldChar w:fldCharType="begin"/>
+            </w:r>
+            <w:r>
+              <w:rPr>
+                <w:noProof/>
+                <w:webHidden/>
+              </w:rPr>
+              <w:instrText xml:space="preserve"> PAGEREF _Toc48663000 \h </w:instrText>
+            </w:r>
+            <w:r>
+              <w:rPr>
+                <w:noProof/>
+                <w:webHidden/>
+              </w:rPr>
+            </w:r>
+            <w:r>
+              <w:rPr>
+                <w:noProof/>
+                <w:webHidden/>
+              </w:rPr>
+              <w:fldChar w:fldCharType="separate"/>
+            </w:r>
+            <w:r>
+              <w:rPr>
+                <w:noProof/>
+                <w:webHidden/>
+              </w:rPr>
+              <w:t>5</w:t>
+            </w:r>
+            <w:r>
+              <w:rPr>
+                <w:noProof/>
+                <w:webHidden/>
+              </w:rPr>
+              <w:fldChar w:fldCharType="end"/>
+            </w:r>
+          </w:hyperlink>
+        </w:p>
+        <w:p>
+          <w:pPr>
+            <w:pStyle w:val="TOC2"/>
+            <w:tabs>
+              <w:tab w:val="right" w:leader="dot" w:pos="9350"/>
+            </w:tabs>
+            <w:rPr>
+              <w:rFonts w:eastAsiaTheme="minorEastAsia"/>
+              <w:noProof/>
+            </w:rPr>
+          </w:pPr>
+          <w:hyperlink w:anchor="_Toc48663001" w:history="1">
+            <w:r>
+              <w:rPr>
+                <w:rStyle w:val="Hyperlink"/>
+                <w:noProof/>
+              </w:rPr>
+              <w:t>Fuse</w:t>
+            </w:r>
+            <w:r>
+              <w:rPr>
+                <w:noProof/>
+                <w:webHidden/>
+              </w:rPr>
+              <w:tab/>
+            </w:r>
+            <w:r>
+              <w:rPr>
+                <w:noProof/>
+                <w:webHidden/>
+              </w:rPr>
+              <w:fldChar w:fldCharType="begin"/>
+            </w:r>
+            <w:r>
+              <w:rPr>
+                <w:noProof/>
+                <w:webHidden/>
+              </w:rPr>
+              <w:instrText xml:space="preserve"> PAGEREF _Toc48663001 \h </w:instrText>
+            </w:r>
+            <w:r>
+              <w:rPr>
+                <w:noProof/>
+                <w:webHidden/>
+              </w:rPr>
+            </w:r>
+            <w:r>
+              <w:rPr>
+                <w:noProof/>
+                <w:webHidden/>
+              </w:rPr>
+              <w:fldChar w:fldCharType="separate"/>
+            </w:r>
+            <w:r>
+              <w:rPr>
+                <w:noProof/>
+                <w:webHidden/>
+              </w:rPr>
+              <w:t>6</w:t>
+            </w:r>
+            <w:r>
+              <w:rPr>
+                <w:noProof/>
+                <w:webHidden/>
+              </w:rPr>
+              <w:fldChar w:fldCharType="end"/>
+            </w:r>
+          </w:hyperlink>
+        </w:p>
+        <w:p>
+          <w:pPr>
+            <w:pStyle w:val="TOC2"/>
+            <w:tabs>
+              <w:tab w:val="right" w:leader="dot" w:pos="9350"/>
+            </w:tabs>
+            <w:rPr>
+              <w:rFonts w:eastAsiaTheme="minorEastAsia"/>
+              <w:noProof/>
+            </w:rPr>
+          </w:pPr>
+          <w:hyperlink w:anchor="_Toc48663002" w:history="1">
+            <w:r>
+              <w:rPr>
+                <w:rStyle w:val="Hyperlink"/>
+                <w:noProof/>
+              </w:rPr>
+              <w:t>Buttons/switches</w:t>
+            </w:r>
+            <w:r>
+              <w:rPr>
+                <w:noProof/>
+                <w:webHidden/>
+              </w:rPr>
+              <w:tab/>
+            </w:r>
+            <w:r>
+              <w:rPr>
+                <w:noProof/>
+                <w:webHidden/>
+              </w:rPr>
+              <w:fldChar w:fldCharType="begin"/>
+            </w:r>
+            <w:r>
+              <w:rPr>
+                <w:noProof/>
+                <w:webHidden/>
+              </w:rPr>
+              <w:instrText xml:space="preserve"> PAGEREF _Toc48663002 \h </w:instrText>
+            </w:r>
+            <w:r>
+              <w:rPr>
+                <w:noProof/>
+                <w:webHidden/>
+              </w:rPr>
+            </w:r>
+            <w:r>
+              <w:rPr>
+                <w:noProof/>
+                <w:webHidden/>
+              </w:rPr>
+              <w:fldChar w:fldCharType="separate"/>
+            </w:r>
+            <w:r>
+              <w:rPr>
+                <w:noProof/>
+                <w:webHidden/>
+              </w:rPr>
+              <w:t>6</w:t>
+            </w:r>
+            <w:r>
+              <w:rPr>
+                <w:noProof/>
+                <w:webHidden/>
+              </w:rPr>
+              <w:fldChar w:fldCharType="end"/>
+            </w:r>
+          </w:hyperlink>
+        </w:p>
+        <w:p>
+          <w:pPr>
+            <w:pStyle w:val="TOC2"/>
+            <w:tabs>
+              <w:tab w:val="right" w:leader="dot" w:pos="9350"/>
+            </w:tabs>
+            <w:rPr>
+              <w:rFonts w:eastAsiaTheme="minorEastAsia"/>
+              <w:noProof/>
+            </w:rPr>
+          </w:pPr>
+          <w:hyperlink w:anchor="_Toc48663003" w:history="1">
+            <w:r>
+              <w:rPr>
+                <w:rStyle w:val="Hyperlink"/>
+                <w:noProof/>
+              </w:rPr>
+              <w:t>Terminals</w:t>
+            </w:r>
+            <w:r>
+              <w:rPr>
+                <w:noProof/>
+                <w:webHidden/>
+              </w:rPr>
+              <w:tab/>
+            </w:r>
+            <w:r>
+              <w:rPr>
+                <w:noProof/>
+                <w:webHidden/>
+              </w:rPr>
+              <w:fldChar w:fldCharType="begin"/>
+            </w:r>
+            <w:r>
+              <w:rPr>
+                <w:noProof/>
+                <w:webHidden/>
+              </w:rPr>
+              <w:instrText xml:space="preserve"> PAGEREF _Toc48663003 \h </w:instrText>
+            </w:r>
+            <w:r>
+              <w:rPr>
+                <w:noProof/>
+                <w:webHidden/>
+              </w:rPr>
+            </w:r>
+            <w:r>
+              <w:rPr>
+                <w:noProof/>
+                <w:webHidden/>
+              </w:rPr>
+              <w:fldChar w:fldCharType="separate"/>
+            </w:r>
+            <w:r>
+              <w:rPr>
+                <w:noProof/>
+                <w:webHidden/>
+              </w:rPr>
+              <w:t>6</w:t>
+            </w:r>
+            <w:r>
+              <w:rPr>
+                <w:noProof/>
+                <w:webHidden/>
+              </w:rPr>
+              <w:fldChar w:fldCharType="end"/>
+            </w:r>
+          </w:hyperlink>
+        </w:p>
+        <w:p>
+          <w:pPr>
+            <w:pStyle w:val="TOC1"/>
+            <w:tabs>
+              <w:tab w:val="right" w:leader="dot" w:pos="9350"/>
+            </w:tabs>
+            <w:rPr>
+              <w:rFonts w:eastAsiaTheme="minorEastAsia"/>
+              <w:noProof/>
+            </w:rPr>
+          </w:pPr>
+          <w:hyperlink w:anchor="_Toc48663004" w:history="1">
+            <w:r>
+              <w:rPr>
+                <w:rStyle w:val="Hyperlink"/>
+                <w:noProof/>
+              </w:rPr>
+              <w:t>Appendix 1 – DRV8806</w:t>
+            </w:r>
+            <w:r>
+              <w:rPr>
+                <w:noProof/>
+                <w:webHidden/>
+              </w:rPr>
+              <w:tab/>
+            </w:r>
+            <w:r>
+              <w:rPr>
+                <w:noProof/>
+                <w:webHidden/>
+              </w:rPr>
+              <w:fldChar w:fldCharType="begin"/>
+            </w:r>
+            <w:r>
+              <w:rPr>
+                <w:noProof/>
+                <w:webHidden/>
+              </w:rPr>
+              <w:instrText xml:space="preserve"> PAGEREF _Toc48663004 \h </w:instrText>
+            </w:r>
+            <w:r>
+              <w:rPr>
+                <w:noProof/>
+                <w:webHidden/>
+              </w:rPr>
+            </w:r>
+            <w:r>
+              <w:rPr>
+                <w:noProof/>
+                <w:webHidden/>
+              </w:rPr>
+              <w:fldChar w:fldCharType="separate"/>
+            </w:r>
+            <w:r>
+              <w:rPr>
+                <w:noProof/>
+                <w:webHidden/>
+              </w:rPr>
+              <w:t>6</w:t>
+            </w:r>
+            <w:r>
+              <w:rPr>
+                <w:noProof/>
+                <w:webHidden/>
+              </w:rPr>
+              <w:fldChar w:fldCharType="end"/>
+            </w:r>
+          </w:hyperlink>
+        </w:p>
+        <w:p>
+          <w:r>
+            <w:rPr>
+              <w:b/>
+              <w:bCs/>
+              <w:noProof/>
+            </w:rPr>
+            <w:fldChar w:fldCharType="end"/>
+          </w:r>
+        </w:p>
+      </w:sdtContent>
+    </w:sdt>
     <w:p/>
     <w:p>
       <w:pPr>
+        <w:pStyle w:val="Heading1"/>
+      </w:pPr>
+      <w:bookmarkStart w:id="0" w:name="_Toc48662982"/>
+      <w:r>
+        <w:t>Overview</w:t>
+      </w:r>
+      <w:bookmarkEnd w:id="0"/>
+    </w:p>
+    <w:p>
+      <w:r>
+        <w:t xml:space="preserve">The Apollo v4 box is a modular system able to act as a control box for a variety of oxygen concentrator systems. It is tailored specifically for open source PSA oxygen concentrator variants. </w:t>
+      </w:r>
+    </w:p>
+    <w:p>
+      <w:r>
+        <w:t>The Apollo v4 electrical system consists in three or more boards stacked together:</w:t>
+      </w:r>
+    </w:p>
+    <w:p>
+      <w:pPr>
+        <w:pStyle w:val="ListParagraph"/>
+        <w:numPr>
+          <w:ilvl w:val="0"/>
+          <w:numId w:val="5"/>
+        </w:numPr>
+      </w:pPr>
+      <w:r>
         <w:rPr>
           <w:b/>
           <w:bCs/>
         </w:rPr>
+        <w:lastRenderedPageBreak/>
+        <w:t>Top</w:t>
+      </w:r>
+      <w:r>
+        <w:t xml:space="preserve">: A control board. This contains the main microcontroller board (wireless version of Arduino or ESP32), a ~ 3” touch screen and an optional buzzer. </w:t>
+      </w:r>
+    </w:p>
+    <w:p>
+      <w:pPr>
+        <w:pStyle w:val="ListParagraph"/>
+        <w:numPr>
+          <w:ilvl w:val="0"/>
+          <w:numId w:val="5"/>
+        </w:numPr>
       </w:pPr>
       <w:r>
         <w:rPr>
           <w:b/>
           <w:bCs/>
         </w:rPr>
-        <w:t>Goal</w:t>
-      </w:r>
-    </w:p>
-    <w:p>
-      <w:pPr>
-        <w:pStyle w:val="ListParagraph"/>
-        <w:numPr>
-          <w:ilvl w:val="0"/>
-          <w:numId w:val="3"/>
-        </w:numPr>
-      </w:pPr>
-      <w:r>
-        <w:t xml:space="preserve">Will serve as main controller board for a variety of small/medium PSA systems </w:t>
-      </w:r>
-    </w:p>
-    <w:p>
-      <w:pPr>
-        <w:pStyle w:val="ListParagraph"/>
-        <w:numPr>
-          <w:ilvl w:val="0"/>
-          <w:numId w:val="3"/>
-        </w:numPr>
-      </w:pPr>
-      <w:r>
-        <w:t xml:space="preserve">Reliability features: fault detection </w:t>
-      </w:r>
-    </w:p>
-    <w:p>
-      <w:pPr>
-        <w:pStyle w:val="ListParagraph"/>
-        <w:numPr>
-          <w:ilvl w:val="0"/>
-          <w:numId w:val="3"/>
-        </w:numPr>
-      </w:pPr>
-      <w:r>
-        <w:t xml:space="preserve">Diagnostics </w:t>
-      </w:r>
-      <w:r>
-        <w:t>messages displayed on a TFT LCD</w:t>
-      </w:r>
-    </w:p>
-    <w:p/>
-    <w:p>
-      <w:pPr>
+        <w:t xml:space="preserve">Middle: </w:t>
+      </w:r>
+      <w:r>
+        <w:t>A valve</w:t>
+      </w:r>
+      <w:r>
+        <w:t xml:space="preserve"> driver board. The reference implementation will be able to drive eight valves at 12</w:t>
+      </w:r>
+      <w:r>
+        <w:t xml:space="preserve"> or </w:t>
+      </w:r>
+      <w:r>
+        <w:t xml:space="preserve">24V and max 1A of current. </w:t>
+      </w:r>
+    </w:p>
+    <w:p>
+      <w:pPr>
+        <w:pStyle w:val="ListParagraph"/>
+        <w:numPr>
+          <w:ilvl w:val="0"/>
+          <w:numId w:val="5"/>
+        </w:numPr>
+      </w:pPr>
+      <w:r>
         <w:rPr>
           <w:b/>
           <w:bCs/>
         </w:rPr>
+        <w:t>Bottom:</w:t>
+      </w:r>
+      <w:r>
+        <w:t xml:space="preserve"> A sensor board. This board will accommodate multiple sensor configurations needed for the functionality of the O2 concentrator. </w:t>
+      </w:r>
+    </w:p>
+    <w:p>
+      <w:r>
+        <w:t>We will offer reference implementations for all boards in the system. However, the system is modular in the sense that one can swap out various components as needed in order to create a better suited system for your oxygen concentrator. For instance, one can swap out the controller board from Arduino Nano 33 IoT to an ESP PICO K</w:t>
+      </w:r>
+      <w:r>
+        <w:t>I</w:t>
+      </w:r>
+      <w:r>
+        <w:t xml:space="preserve">T board. Or can swap the valve driver board with a different one able to work with different voltage or current ranges or with a lower cost. </w:t>
+      </w:r>
+    </w:p>
+    <w:p>
+      <w:pPr>
+        <w:pStyle w:val="Heading1"/>
+      </w:pPr>
+      <w:bookmarkStart w:id="1" w:name="_Toc48662983"/>
+      <w:r>
+        <w:t>Main requirements</w:t>
+      </w:r>
+      <w:bookmarkEnd w:id="1"/>
+    </w:p>
+    <w:p>
+      <w:pPr>
+        <w:pStyle w:val="Heading2"/>
+      </w:pPr>
+      <w:bookmarkStart w:id="2" w:name="_Toc48662984"/>
+      <w:r>
+        <w:t>User experience (UX)</w:t>
+      </w:r>
+      <w:bookmarkEnd w:id="2"/>
+      <w:r>
+        <w:t xml:space="preserve"> </w:t>
+      </w:r>
+    </w:p>
+    <w:p>
+      <w:pPr>
+        <w:pStyle w:val="ListParagraph"/>
+        <w:numPr>
+          <w:ilvl w:val="0"/>
+          <w:numId w:val="3"/>
+        </w:numPr>
+      </w:pPr>
+      <w:r>
+        <w:t xml:space="preserve">Will serve as main controller board for a variety of small/medium PSA systems </w:t>
+      </w:r>
+    </w:p>
+    <w:p>
+      <w:pPr>
+        <w:pStyle w:val="ListParagraph"/>
+        <w:numPr>
+          <w:ilvl w:val="0"/>
+          <w:numId w:val="3"/>
+        </w:numPr>
+      </w:pPr>
+      <w:r>
+        <w:t xml:space="preserve">Failure detection and display of actionable messages in the touchscreen </w:t>
+      </w:r>
+    </w:p>
+    <w:p>
+      <w:pPr>
+        <w:pStyle w:val="ListParagraph"/>
+        <w:numPr>
+          <w:ilvl w:val="0"/>
+          <w:numId w:val="3"/>
+        </w:numPr>
+      </w:pPr>
+      <w:r>
+        <w:t>Diagnostics messages displayed on a TFT LCD</w:t>
+      </w:r>
+    </w:p>
+    <w:p>
+      <w:pPr>
+        <w:pStyle w:val="ListParagraph"/>
+        <w:numPr>
+          <w:ilvl w:val="1"/>
+          <w:numId w:val="3"/>
+        </w:numPr>
+      </w:pPr>
+      <w:r>
+        <w:t xml:space="preserve">Localizable in any language </w:t>
+      </w:r>
+    </w:p>
+    <w:p>
+      <w:pPr>
+        <w:pStyle w:val="ListParagraph"/>
+        <w:numPr>
+          <w:ilvl w:val="1"/>
+          <w:numId w:val="3"/>
+        </w:numPr>
+      </w:pPr>
+      <w:r>
+        <w:t xml:space="preserve">Can display urgent maintenance instructions </w:t>
+      </w:r>
+    </w:p>
+    <w:p>
+      <w:pPr>
+        <w:pStyle w:val="ListParagraph"/>
+        <w:numPr>
+          <w:ilvl w:val="0"/>
+          <w:numId w:val="3"/>
+        </w:numPr>
+      </w:pPr>
+      <w:r>
+        <w:t xml:space="preserve">Buzzer with a snooze button </w:t>
+      </w:r>
+    </w:p>
+    <w:p>
+      <w:pPr>
+        <w:pStyle w:val="Heading2"/>
+      </w:pPr>
+      <w:bookmarkStart w:id="3" w:name="_Toc48662985"/>
+      <w:r>
+        <w:t>Reliability features</w:t>
+      </w:r>
+      <w:bookmarkEnd w:id="3"/>
+    </w:p>
+    <w:p>
+      <w:pPr>
+        <w:pStyle w:val="ListParagraph"/>
+        <w:numPr>
+          <w:ilvl w:val="0"/>
+          <w:numId w:val="3"/>
+        </w:numPr>
+      </w:pPr>
+      <w:r>
+        <w:t>F</w:t>
+      </w:r>
+      <w:r>
+        <w:t xml:space="preserve">ault detection </w:t>
+      </w:r>
+    </w:p>
+    <w:p>
+      <w:pPr>
+        <w:pStyle w:val="ListParagraph"/>
+        <w:numPr>
+          <w:ilvl w:val="1"/>
+          <w:numId w:val="3"/>
+        </w:numPr>
+      </w:pPr>
+      <w:r>
+        <w:t>valve opens/shorts</w:t>
+      </w:r>
+    </w:p>
+    <w:p>
+      <w:pPr>
+        <w:pStyle w:val="ListParagraph"/>
+        <w:numPr>
+          <w:ilvl w:val="1"/>
+          <w:numId w:val="3"/>
+        </w:numPr>
+      </w:pPr>
+      <w:r>
+        <w:t xml:space="preserve">alarms for O2 concentration </w:t>
+      </w:r>
+    </w:p>
+    <w:p>
+      <w:pPr>
+        <w:pStyle w:val="ListParagraph"/>
+        <w:numPr>
+          <w:ilvl w:val="2"/>
+          <w:numId w:val="3"/>
+        </w:numPr>
+      </w:pPr>
+      <w:r>
+        <w:t xml:space="preserve">spent zeolite? </w:t>
+      </w:r>
+    </w:p>
+    <w:p>
+      <w:pPr>
+        <w:pStyle w:val="ListParagraph"/>
+        <w:numPr>
+          <w:ilvl w:val="2"/>
+          <w:numId w:val="3"/>
+        </w:numPr>
+      </w:pPr>
+      <w:r>
+        <w:t xml:space="preserve">Valve mechanical failures? </w:t>
+      </w:r>
+    </w:p>
+    <w:p>
+      <w:pPr>
+        <w:pStyle w:val="ListParagraph"/>
+        <w:numPr>
+          <w:ilvl w:val="1"/>
+          <w:numId w:val="3"/>
+        </w:numPr>
+      </w:pPr>
+      <w:r>
+        <w:t xml:space="preserve">Alarms for O2 flow drop </w:t>
+      </w:r>
+    </w:p>
+    <w:p>
+      <w:pPr>
+        <w:pStyle w:val="ListParagraph"/>
+        <w:numPr>
+          <w:ilvl w:val="2"/>
+          <w:numId w:val="3"/>
+        </w:numPr>
+      </w:pPr>
+      <w:r>
+        <w:t xml:space="preserve">Leaks/clogs in the system? </w:t>
+      </w:r>
+    </w:p>
+    <w:p>
+      <w:pPr>
+        <w:pStyle w:val="ListParagraph"/>
+        <w:numPr>
+          <w:ilvl w:val="2"/>
+          <w:numId w:val="3"/>
+        </w:numPr>
+      </w:pPr>
+      <w:r>
+        <w:t xml:space="preserve">Compressor failure? </w:t>
+      </w:r>
+    </w:p>
+    <w:p>
+      <w:pPr>
+        <w:pStyle w:val="ListParagraph"/>
+        <w:numPr>
+          <w:ilvl w:val="2"/>
+          <w:numId w:val="3"/>
+        </w:numPr>
+      </w:pPr>
+      <w:r>
+        <w:t xml:space="preserve">Mechanical/pneumatic failures </w:t>
+      </w:r>
+    </w:p>
+    <w:p>
+      <w:pPr>
+        <w:pStyle w:val="ListParagraph"/>
+        <w:numPr>
+          <w:ilvl w:val="1"/>
+          <w:numId w:val="3"/>
+        </w:numPr>
+      </w:pPr>
+      <w:r>
+        <w:t xml:space="preserve">Electrical power temporary failure </w:t>
+      </w:r>
+    </w:p>
+    <w:p>
+      <w:pPr>
+        <w:pStyle w:val="Heading2"/>
+      </w:pPr>
+      <w:bookmarkStart w:id="4" w:name="_Toc48662986"/>
+      <w:r>
+        <w:t xml:space="preserve">Connectivity options </w:t>
+      </w:r>
+      <w:r>
+        <w:t>(optional)</w:t>
+      </w:r>
+      <w:bookmarkEnd w:id="4"/>
+    </w:p>
+    <w:p>
+      <w:pPr>
+        <w:pStyle w:val="ListParagraph"/>
+        <w:numPr>
+          <w:ilvl w:val="1"/>
+          <w:numId w:val="3"/>
+        </w:numPr>
+        <w:ind w:left="1080"/>
+      </w:pPr>
+      <w:r>
+        <w:t xml:space="preserve">Cloud connectivity </w:t>
+      </w:r>
+    </w:p>
+    <w:p>
+      <w:pPr>
+        <w:pStyle w:val="ListParagraph"/>
+        <w:numPr>
+          <w:ilvl w:val="2"/>
+          <w:numId w:val="3"/>
+        </w:numPr>
+        <w:ind w:left="1800"/>
+      </w:pPr>
+      <w:r>
+        <w:t xml:space="preserve">The board will be able to connect to Azure or AWS web services through </w:t>
+      </w:r>
+      <w:proofErr w:type="spellStart"/>
+      <w:r>
+        <w:t>WiFi</w:t>
+      </w:r>
+      <w:proofErr w:type="spellEnd"/>
+      <w:r>
+        <w:t xml:space="preserve">. The initial setup (SSID and subscription key provisioning) can be done automatically or manually though the touch screen. </w:t>
+      </w:r>
+    </w:p>
+    <w:p>
+      <w:pPr>
+        <w:pStyle w:val="ListParagraph"/>
+        <w:numPr>
+          <w:ilvl w:val="1"/>
+          <w:numId w:val="3"/>
+        </w:numPr>
+        <w:ind w:left="1080"/>
+      </w:pPr>
+      <w:r>
+        <w:t>Bluetooth connectivity</w:t>
+      </w:r>
+    </w:p>
+    <w:p>
+      <w:pPr>
+        <w:pStyle w:val="ListParagraph"/>
+        <w:numPr>
+          <w:ilvl w:val="2"/>
+          <w:numId w:val="3"/>
+        </w:numPr>
+        <w:ind w:left="1800"/>
+      </w:pPr>
+      <w:r>
+        <w:t xml:space="preserve">The controller board can connect to a smartphone or tablet via Bluetooth/BLE in order to supply </w:t>
+      </w:r>
+    </w:p>
+    <w:p>
+      <w:pPr>
+        <w:pStyle w:val="ListParagraph"/>
+        <w:numPr>
+          <w:ilvl w:val="3"/>
+          <w:numId w:val="3"/>
+        </w:numPr>
+        <w:ind w:left="2520"/>
       </w:pPr>
       <w:r>
         <w:rPr>
           <w:b/>
           <w:bCs/>
         </w:rPr>
+        <w:t>P</w:t>
+      </w:r>
+      <w:r>
+        <w:rPr>
+          <w:b/>
+          <w:bCs/>
+        </w:rPr>
+        <w:t>atient data</w:t>
+      </w:r>
+      <w:r>
+        <w:t xml:space="preserve"> such as the PEEP pressure telemetry, breathing pattern, SpO2 data, etc.</w:t>
+      </w:r>
+    </w:p>
+    <w:p>
+      <w:pPr>
+        <w:pStyle w:val="ListParagraph"/>
+        <w:numPr>
+          <w:ilvl w:val="3"/>
+          <w:numId w:val="3"/>
+        </w:numPr>
+        <w:ind w:left="2520"/>
+      </w:pPr>
+      <w:r>
+        <w:rPr>
+          <w:b/>
+          <w:bCs/>
+        </w:rPr>
+        <w:lastRenderedPageBreak/>
+        <w:t>Delivered oxygen data</w:t>
+      </w:r>
+      <w:r>
+        <w:t xml:space="preserve"> such as delivered O2 concentration, flow, pressure, temperature and humidity </w:t>
+      </w:r>
+    </w:p>
+    <w:p>
+      <w:pPr>
+        <w:pStyle w:val="ListParagraph"/>
+        <w:numPr>
+          <w:ilvl w:val="3"/>
+          <w:numId w:val="3"/>
+        </w:numPr>
+        <w:ind w:left="2520"/>
+      </w:pPr>
+      <w:r>
+        <w:rPr>
+          <w:b/>
+          <w:bCs/>
+        </w:rPr>
+        <w:t>D</w:t>
+      </w:r>
+      <w:r>
+        <w:rPr>
+          <w:b/>
+          <w:bCs/>
+        </w:rPr>
+        <w:t>evice health data</w:t>
+      </w:r>
+      <w:r>
+        <w:t xml:space="preserve"> such as parameters of the oxygen concentrator: compressed air pressure, PSA timing data/history, dryness of the incoming air, zeolite lifetime, etc. </w:t>
+      </w:r>
+    </w:p>
+    <w:p>
+      <w:pPr>
+        <w:pStyle w:val="Heading1"/>
+      </w:pPr>
+      <w:bookmarkStart w:id="5" w:name="_Toc48662987"/>
+      <w:r>
+        <w:t>Architecture</w:t>
+      </w:r>
+      <w:bookmarkEnd w:id="5"/>
+      <w:r>
+        <w:t xml:space="preserve"> </w:t>
+      </w:r>
+    </w:p>
+    <w:p>
+      <w:r>
+        <w:t xml:space="preserve">&lt;TBD – insert diagram&gt; </w:t>
+      </w:r>
+    </w:p>
+    <w:p>
+      <w:pPr>
+        <w:pStyle w:val="Heading2"/>
+      </w:pPr>
+      <w:bookmarkStart w:id="6" w:name="_Toc48662988"/>
+      <w:r>
+        <w:t>Controller board</w:t>
+      </w:r>
+      <w:bookmarkEnd w:id="6"/>
+    </w:p>
+    <w:p>
+      <w:r>
+        <w:t xml:space="preserve">The controller board will come in two versions. </w:t>
+      </w:r>
+    </w:p>
+    <w:p>
+      <w:pPr>
+        <w:pStyle w:val="ListParagraph"/>
+        <w:numPr>
+          <w:ilvl w:val="0"/>
+          <w:numId w:val="6"/>
+        </w:numPr>
+      </w:pPr>
+      <w:r>
+        <w:t xml:space="preserve">One version will be able to use Arduino Nano 33 IoT board. This board has support for </w:t>
+      </w:r>
+      <w:proofErr w:type="spellStart"/>
+      <w:r>
+        <w:t>WiFi</w:t>
+      </w:r>
+      <w:proofErr w:type="spellEnd"/>
+      <w:r>
+        <w:t xml:space="preserve"> and Bluetooth/BLE and has solid security features for cloud connectivity such as secure key storage. Second, this board has a main microcontroller chip (Microchip SAMD21 based on an ARM Cortex-M0+) which is different than the ESP32 microcontroller cores used for the wireless stack. Finally, this board has an attractive form factor – it is only 18 mm tall and has a 3D antenna. </w:t>
+      </w:r>
+    </w:p>
+    <w:p>
+      <w:pPr>
+        <w:pStyle w:val="ListParagraph"/>
+        <w:numPr>
+          <w:ilvl w:val="0"/>
+          <w:numId w:val="6"/>
+        </w:numPr>
+      </w:pPr>
+      <w:r>
+        <w:t xml:space="preserve">As an additional version, another version of the Apollo v4 control board will use the less expensive ESP32 PICO KIT variant. While slightly larger than the Arduino Nano 33 IoT and lacking security features and an extra core, it will be also 2x cheaper. </w:t>
+      </w:r>
+    </w:p>
+    <w:p>
+      <w:r>
+        <w:t xml:space="preserve">Both boards will accommodate inexpensive TFT touchscreens that fit into the standard Arduino Uno shield pinout format. </w:t>
+      </w:r>
+    </w:p>
+    <w:p>
+      <w:pPr>
+        <w:pStyle w:val="Heading2"/>
+      </w:pPr>
+      <w:bookmarkStart w:id="7" w:name="_Toc48662989"/>
+      <w:r>
+        <w:t>Valve driver board</w:t>
+      </w:r>
+      <w:bookmarkEnd w:id="7"/>
+      <w:r>
+        <w:t xml:space="preserve"> </w:t>
+      </w:r>
+    </w:p>
+    <w:p>
+      <w:r>
+        <w:t xml:space="preserve">The valve driver board will accept DC input power and will be able to drive up to eight DC valves at either 12V or 24V. The valve board will offer fault detection such as </w:t>
+      </w:r>
+      <w:r>
+        <w:t>opens</w:t>
+      </w:r>
+      <w:r>
+        <w:t xml:space="preserve"> or shorts. For </w:t>
+      </w:r>
+      <w:r>
+        <w:t>instance,</w:t>
+      </w:r>
+      <w:r>
+        <w:t xml:space="preserve"> if a solenoid is burned or if a wire comes off due to vibration the system will detect this fault condition</w:t>
+      </w:r>
+      <w:r>
+        <w:t>.</w:t>
+      </w:r>
+    </w:p>
+    <w:p>
+      <w:r>
+        <w:t>The same valve board will also contain the power delivery subsystem, able to convert the input voltage (12 or 24V) into a number of power busses needed for the various components.</w:t>
+      </w:r>
+    </w:p>
+    <w:p>
+      <w:pPr>
+        <w:pStyle w:val="Heading2"/>
+      </w:pPr>
+      <w:bookmarkStart w:id="8" w:name="_Toc48662990"/>
+      <w:r>
+        <w:t>Sensor board</w:t>
+      </w:r>
+      <w:bookmarkEnd w:id="8"/>
+      <w:r>
+        <w:t xml:space="preserve"> </w:t>
+      </w:r>
+    </w:p>
+    <w:p>
+      <w:r>
+        <w:t>T</w:t>
+      </w:r>
+      <w:r>
+        <w:t xml:space="preserve">his board will offer on-board or </w:t>
+      </w:r>
+      <w:r>
+        <w:t>o</w:t>
+      </w:r>
+      <w:r>
+        <w:t>ff-board pressure sensors for the incoming compressed air or the outgoing O2. Also, the board will accommodate an oxygen concentration/flow sensor. Finally, one will be able to also hook up various temperature and/or humidity sensors.</w:t>
+      </w:r>
+    </w:p>
+    <w:p/>
+    <w:p>
+      <w:pPr>
+        <w:pStyle w:val="Heading1"/>
+      </w:pPr>
+      <w:bookmarkStart w:id="9" w:name="_Toc48662991"/>
+      <w:r>
         <w:t>PCB design requirements</w:t>
       </w:r>
+      <w:bookmarkEnd w:id="9"/>
     </w:p>
     <w:p>
       <w:pPr>
@@ -99,7 +2285,7 @@
         </w:numPr>
       </w:pPr>
       <w:r>
-        <w:t xml:space="preserve">Preferably at 10 cm x 8 cm </w:t>
+        <w:t>Layout: 88mm x 88 mm = 7,744 sq.mm</w:t>
       </w:r>
     </w:p>
     <w:p>
@@ -111,7 +2297,7 @@
         </w:numPr>
       </w:pPr>
       <w:r>
-        <w:t>(but it could go higher if not possible such as 10 cm x 10 cm)</w:t>
+        <w:t>Fits into Autodesk Eagle Freeware limitations so it can be edited with the free version of Autodesk Eagle</w:t>
       </w:r>
     </w:p>
     <w:p>
@@ -123,10 +2309,19 @@
         </w:numPr>
       </w:pPr>
       <w:r>
-        <w:t xml:space="preserve">2 layer PCB preferably </w:t>
-      </w:r>
-      <w:r>
-        <w:t xml:space="preserve">(with a ground plane) </w:t>
+        <w:t xml:space="preserve">Four standoff screws on each corner for increased mechanical stability </w:t>
+      </w:r>
+    </w:p>
+    <w:p>
+      <w:pPr>
+        <w:pStyle w:val="ListParagraph"/>
+        <w:numPr>
+          <w:ilvl w:val="0"/>
+          <w:numId w:val="3"/>
+        </w:numPr>
+      </w:pPr>
+      <w:r>
+        <w:t>PC104 bus connector (4x26 rows of standard 0.1” headers)</w:t>
       </w:r>
     </w:p>
     <w:p>
@@ -138,73 +2333,24 @@
         </w:numPr>
       </w:pPr>
       <w:r>
-        <w:t xml:space="preserve">(4 layer </w:t>
-      </w:r>
-      <w:r>
-        <w:t xml:space="preserve">could be </w:t>
-      </w:r>
-      <w:r>
-        <w:t>OK</w:t>
-      </w:r>
-      <w:r>
-        <w:t xml:space="preserve"> if ground plane hard to achieve</w:t>
-      </w:r>
-      <w:r>
-        <w:t>)</w:t>
-      </w:r>
-    </w:p>
-    <w:p>
-      <w:pPr>
-        <w:pStyle w:val="ListParagraph"/>
-        <w:numPr>
-          <w:ilvl w:val="0"/>
-          <w:numId w:val="3"/>
-        </w:numPr>
-      </w:pPr>
-      <w:r>
-        <w:t xml:space="preserve">Eagle </w:t>
-      </w:r>
-    </w:p>
-    <w:p>
-      <w:pPr>
-        <w:pStyle w:val="ListParagraph"/>
-        <w:numPr>
-          <w:ilvl w:val="0"/>
-          <w:numId w:val="3"/>
-        </w:numPr>
-      </w:pPr>
-      <w:r>
-        <w:t xml:space="preserve">SMD preferred, pick&amp;place will be done in a PCB manufacturer (Jlcpcb, pcbway, allpcb, etc) </w:t>
-      </w:r>
-    </w:p>
-    <w:p>
-      <w:pPr>
-        <w:pStyle w:val="ListParagraph"/>
-        <w:numPr>
-          <w:ilvl w:val="0"/>
-          <w:numId w:val="3"/>
-        </w:numPr>
-      </w:pPr>
-      <w:r>
-        <w:t xml:space="preserve">Multiple PCBs that can be stacked in a modular </w:t>
-      </w:r>
-      <w:r>
-        <w:t>(Cubesat-like)</w:t>
-      </w:r>
-      <w:r>
-        <w:t xml:space="preserve">fashion. </w:t>
-      </w:r>
-    </w:p>
-    <w:p>
-      <w:pPr>
-        <w:pStyle w:val="ListParagraph"/>
-        <w:numPr>
-          <w:ilvl w:val="0"/>
-          <w:numId w:val="3"/>
-        </w:numPr>
-      </w:pPr>
-      <w:r>
-        <w:t>The proposal is to have three boards:</w:t>
+        <w:lastRenderedPageBreak/>
+        <w:t xml:space="preserve">Bottom 2x26 rows used for Apollo v4 pin assignment. Please check the separate </w:t>
+      </w:r>
+      <w:hyperlink r:id="rId8" w:tooltip="Apollo_V4_Pins.docx" w:history="1">
+        <w:r>
+          <w:rPr>
+            <w:rStyle w:val="Hyperlink"/>
+            <w:rFonts w:ascii="Segoe UI" w:hAnsi="Segoe UI" w:cs="Segoe UI"/>
+            <w:sz w:val="21"/>
+            <w:szCs w:val="21"/>
+            <w:u w:val="none"/>
+            <w:shd w:val="clear" w:color="auto" w:fill="FFFFFF"/>
+          </w:rPr>
+          <w:t>Apollo_V4_Pins.docx</w:t>
+        </w:r>
+      </w:hyperlink>
+      <w:r>
+        <w:t xml:space="preserve"> document for pin assignment</w:t>
       </w:r>
     </w:p>
     <w:p>
@@ -216,6 +2362,180 @@
         </w:numPr>
       </w:pPr>
       <w:r>
+        <w:t xml:space="preserve">Top 2x26 pins are reserved for future use. </w:t>
+      </w:r>
+    </w:p>
+    <w:p>
+      <w:pPr>
+        <w:pStyle w:val="ListParagraph"/>
+        <w:numPr>
+          <w:ilvl w:val="0"/>
+          <w:numId w:val="3"/>
+        </w:numPr>
+      </w:pPr>
+      <w:proofErr w:type="gramStart"/>
+      <w:r>
+        <w:t>2 layer</w:t>
+      </w:r>
+      <w:proofErr w:type="gramEnd"/>
+      <w:r>
+        <w:t xml:space="preserve"> PCB preferably </w:t>
+      </w:r>
+      <w:r>
+        <w:t>(</w:t>
+      </w:r>
+      <w:r>
+        <w:t xml:space="preserve">signal lines </w:t>
+      </w:r>
+      <w:r>
+        <w:t xml:space="preserve">a ground plane) </w:t>
+      </w:r>
+    </w:p>
+    <w:p>
+      <w:pPr>
+        <w:pStyle w:val="ListParagraph"/>
+        <w:numPr>
+          <w:ilvl w:val="1"/>
+          <w:numId w:val="3"/>
+        </w:numPr>
+      </w:pPr>
+      <w:r>
+        <w:t xml:space="preserve">(4 </w:t>
+      </w:r>
+      <w:proofErr w:type="gramStart"/>
+      <w:r>
+        <w:t>layer</w:t>
+      </w:r>
+      <w:proofErr w:type="gramEnd"/>
+      <w:r>
+        <w:t xml:space="preserve"> </w:t>
+      </w:r>
+      <w:r>
+        <w:t xml:space="preserve">could be </w:t>
+      </w:r>
+      <w:r>
+        <w:t>OK</w:t>
+      </w:r>
+      <w:r>
+        <w:t xml:space="preserve"> if ground plane hard to achieve</w:t>
+      </w:r>
+      <w:r>
+        <w:t>)</w:t>
+      </w:r>
+    </w:p>
+    <w:p>
+      <w:pPr>
+        <w:pStyle w:val="ListParagraph"/>
+        <w:numPr>
+          <w:ilvl w:val="0"/>
+          <w:numId w:val="3"/>
+        </w:numPr>
+      </w:pPr>
+      <w:r>
+        <w:t xml:space="preserve">Eagle </w:t>
+      </w:r>
+    </w:p>
+    <w:p>
+      <w:pPr>
+        <w:pStyle w:val="ListParagraph"/>
+        <w:numPr>
+          <w:ilvl w:val="0"/>
+          <w:numId w:val="3"/>
+        </w:numPr>
+      </w:pPr>
+      <w:r>
+        <w:t xml:space="preserve">SMD preferred, </w:t>
+      </w:r>
+      <w:proofErr w:type="spellStart"/>
+      <w:r>
+        <w:t>pick&amp;place</w:t>
+      </w:r>
+      <w:proofErr w:type="spellEnd"/>
+      <w:r>
+        <w:t xml:space="preserve"> will be done in a PCB manufacturer (</w:t>
+      </w:r>
+      <w:proofErr w:type="spellStart"/>
+      <w:r>
+        <w:t>Jlcpcb</w:t>
+      </w:r>
+      <w:proofErr w:type="spellEnd"/>
+      <w:r>
+        <w:t xml:space="preserve">, </w:t>
+      </w:r>
+      <w:proofErr w:type="spellStart"/>
+      <w:r>
+        <w:t>pcbway</w:t>
+      </w:r>
+      <w:proofErr w:type="spellEnd"/>
+      <w:r>
+        <w:t xml:space="preserve">, </w:t>
+      </w:r>
+      <w:proofErr w:type="spellStart"/>
+      <w:r>
+        <w:t>allpcb</w:t>
+      </w:r>
+      <w:proofErr w:type="spellEnd"/>
+      <w:r>
+        <w:t xml:space="preserve">, </w:t>
+      </w:r>
+      <w:proofErr w:type="spellStart"/>
+      <w:r>
+        <w:t>etc</w:t>
+      </w:r>
+      <w:proofErr w:type="spellEnd"/>
+      <w:r>
+        <w:t xml:space="preserve">) </w:t>
+      </w:r>
+    </w:p>
+    <w:p>
+      <w:pPr>
+        <w:pStyle w:val="ListParagraph"/>
+        <w:numPr>
+          <w:ilvl w:val="0"/>
+          <w:numId w:val="3"/>
+        </w:numPr>
+      </w:pPr>
+      <w:r>
+        <w:t>Multiple PCBs that can be stacked in a modular (</w:t>
+      </w:r>
+      <w:proofErr w:type="spellStart"/>
+      <w:r>
+        <w:t>Cubesat</w:t>
+      </w:r>
+      <w:proofErr w:type="spellEnd"/>
+      <w:r>
+        <w:t>-</w:t>
+      </w:r>
+      <w:proofErr w:type="gramStart"/>
+      <w:r>
+        <w:t>like)fashion</w:t>
+      </w:r>
+      <w:proofErr w:type="gramEnd"/>
+      <w:r>
+        <w:t xml:space="preserve">. </w:t>
+      </w:r>
+    </w:p>
+    <w:p>
+      <w:pPr>
+        <w:pStyle w:val="ListParagraph"/>
+        <w:numPr>
+          <w:ilvl w:val="0"/>
+          <w:numId w:val="3"/>
+        </w:numPr>
+      </w:pPr>
+      <w:r>
+        <w:t>The proposal is to have three boards:</w:t>
+      </w:r>
+    </w:p>
+    <w:p>
+      <w:pPr>
+        <w:pStyle w:val="ListParagraph"/>
+        <w:numPr>
+          <w:ilvl w:val="1"/>
+          <w:numId w:val="3"/>
+        </w:numPr>
+      </w:pPr>
+      <w:r>
         <w:t>Control board</w:t>
       </w:r>
     </w:p>
@@ -228,7 +2548,13 @@
         </w:numPr>
       </w:pPr>
       <w:r>
-        <w:t>Containing the ESP32, the TFT screen connector, battery circuit</w:t>
+        <w:t>Containing the ESP32</w:t>
+      </w:r>
+      <w:r>
+        <w:t xml:space="preserve"> PICO KIT or Arduino Nano 33 IoT</w:t>
+      </w:r>
+      <w:r>
+        <w:t>, the TFT screen connector, battery circuit</w:t>
       </w:r>
       <w:r>
         <w:t>, buzzer, reset button</w:t>
@@ -298,7 +2624,7 @@
       <w:r>
         <w:t xml:space="preserve">Documentation: </w:t>
       </w:r>
-      <w:hyperlink r:id="rId5" w:history="1">
+      <w:hyperlink r:id="rId9" w:history="1">
         <w:r>
           <w:rPr>
             <w:rStyle w:val="Hyperlink"/>
@@ -330,7 +2656,7 @@
       <w:r>
         <w:t xml:space="preserve">controller board: </w:t>
       </w:r>
-      <w:hyperlink r:id="rId6" w:history="1">
+      <w:hyperlink r:id="rId10" w:history="1">
         <w:r>
           <w:rPr>
             <w:rStyle w:val="Hyperlink"/>
@@ -346,11 +2672,16 @@
           <w:ilvl w:val="1"/>
           <w:numId w:val="3"/>
         </w:numPr>
+        <w:rPr>
+          <w:rStyle w:val="Hyperlink"/>
+          <w:color w:val="auto"/>
+          <w:u w:val="none"/>
+        </w:rPr>
       </w:pPr>
       <w:r>
         <w:t xml:space="preserve">MUX sensor board: </w:t>
       </w:r>
-      <w:hyperlink r:id="rId7" w:history="1">
+      <w:hyperlink r:id="rId11" w:history="1">
         <w:r>
           <w:rPr>
             <w:rStyle w:val="Hyperlink"/>
@@ -361,29 +2692,42 @@
     </w:p>
     <w:p>
       <w:pPr>
-        <w:rPr>
-          <w:b/>
-          <w:bCs/>
-        </w:rPr>
-      </w:pPr>
-      <w:r>
-        <w:rPr>
-          <w:b/>
-          <w:bCs/>
-        </w:rPr>
+        <w:pStyle w:val="Heading1"/>
+      </w:pPr>
+      <w:bookmarkStart w:id="10" w:name="_Toc48662992"/>
+      <w:r>
+        <w:t>Individual components</w:t>
+      </w:r>
+      <w:bookmarkEnd w:id="10"/>
+    </w:p>
+    <w:p>
+      <w:pPr>
+        <w:pStyle w:val="Heading2"/>
+      </w:pPr>
+      <w:bookmarkStart w:id="11" w:name="_Toc48662993"/>
+      <w:r>
         <w:t>Power</w:t>
       </w:r>
-    </w:p>
-    <w:p>
-      <w:pPr>
-        <w:pStyle w:val="ListParagraph"/>
-        <w:numPr>
-          <w:ilvl w:val="0"/>
-          <w:numId w:val="2"/>
-        </w:numPr>
-      </w:pPr>
-      <w:r>
-        <w:t>Power input: 12 .. 24V (external)</w:t>
+      <w:bookmarkEnd w:id="11"/>
+    </w:p>
+    <w:p>
+      <w:pPr>
+        <w:pStyle w:val="ListParagraph"/>
+        <w:numPr>
+          <w:ilvl w:val="0"/>
+          <w:numId w:val="2"/>
+        </w:numPr>
+      </w:pPr>
+      <w:r>
+        <w:t>Power input: 12</w:t>
+      </w:r>
+      <w:proofErr w:type="gramStart"/>
+      <w:r>
+        <w:t xml:space="preserve"> ..</w:t>
+      </w:r>
+      <w:proofErr w:type="gramEnd"/>
+      <w:r>
+        <w:t xml:space="preserve"> 24V (external)</w:t>
       </w:r>
     </w:p>
     <w:p>
@@ -424,17 +2768,15 @@
     </w:p>
     <w:p>
       <w:pPr>
-        <w:rPr>
-          <w:b/>
-          <w:bCs/>
-        </w:rPr>
-      </w:pPr>
-      <w:r>
-        <w:rPr>
-          <w:b/>
-          <w:bCs/>
-        </w:rPr>
-        <w:t xml:space="preserve">Valves </w:t>
+        <w:pStyle w:val="Heading2"/>
+      </w:pPr>
+      <w:bookmarkStart w:id="12" w:name="_Toc48662994"/>
+      <w:r>
+        <w:t>Valves</w:t>
+      </w:r>
+      <w:bookmarkEnd w:id="12"/>
+      <w:r>
+        <w:t xml:space="preserve"> </w:t>
       </w:r>
     </w:p>
     <w:p>
@@ -470,24 +2812,18 @@
         </w:numPr>
       </w:pPr>
       <w:r>
-        <w:lastRenderedPageBreak/>
         <w:t xml:space="preserve">1A max </w:t>
       </w:r>
     </w:p>
     <w:p>
       <w:pPr>
-        <w:rPr>
-          <w:b/>
-          <w:bCs/>
-        </w:rPr>
-      </w:pPr>
-      <w:r>
-        <w:rPr>
-          <w:b/>
-          <w:bCs/>
-        </w:rPr>
+        <w:pStyle w:val="Heading2"/>
+      </w:pPr>
+      <w:bookmarkStart w:id="13" w:name="_Toc48662995"/>
+      <w:r>
         <w:t>Solenoid control</w:t>
       </w:r>
+      <w:bookmarkEnd w:id="13"/>
     </w:p>
     <w:p>
       <w:pPr>
@@ -534,7 +2870,15 @@
         </w:numPr>
       </w:pPr>
       <w:r>
-        <w:t>Max 1A per solenoid (typically 500..700 mA)</w:t>
+        <w:t xml:space="preserve">Max 1A per solenoid (typically </w:t>
+      </w:r>
+      <w:proofErr w:type="gramStart"/>
+      <w:r>
+        <w:t>500..</w:t>
+      </w:r>
+      <w:proofErr w:type="gramEnd"/>
+      <w:r>
+        <w:t>700 mA)</w:t>
       </w:r>
     </w:p>
     <w:p>
@@ -548,7 +2892,7 @@
       <w:r>
         <w:t xml:space="preserve">Suggested controller: </w:t>
       </w:r>
-      <w:hyperlink r:id="rId8" w:history="1">
+      <w:hyperlink r:id="rId12" w:history="1">
         <w:r>
           <w:rPr>
             <w:rStyle w:val="Hyperlink"/>
@@ -571,18 +2915,14 @@
     </w:p>
     <w:p>
       <w:pPr>
-        <w:rPr>
-          <w:b/>
-          <w:bCs/>
-        </w:rPr>
-      </w:pPr>
-      <w:r>
-        <w:rPr>
-          <w:b/>
-          <w:bCs/>
-        </w:rPr>
+        <w:pStyle w:val="Heading2"/>
+      </w:pPr>
+      <w:bookmarkStart w:id="14" w:name="_Toc48662996"/>
+      <w:r>
+        <w:lastRenderedPageBreak/>
         <w:t>Main controller</w:t>
       </w:r>
+      <w:bookmarkEnd w:id="14"/>
     </w:p>
     <w:p>
       <w:pPr>
@@ -613,7 +2953,7 @@
           <w:numId w:val="2"/>
         </w:numPr>
       </w:pPr>
-      <w:hyperlink r:id="rId9" w:history="1">
+      <w:hyperlink r:id="rId13" w:history="1">
         <w:r>
           <w:rPr>
             <w:rStyle w:val="Hyperlink"/>
@@ -627,31 +2967,30 @@
     </w:p>
     <w:p>
       <w:pPr>
-        <w:rPr>
-          <w:b/>
-          <w:bCs/>
-        </w:rPr>
-      </w:pPr>
-      <w:r>
-        <w:rPr>
-          <w:b/>
-          <w:bCs/>
-        </w:rPr>
+        <w:pStyle w:val="Heading2"/>
+      </w:pPr>
+      <w:bookmarkStart w:id="15" w:name="_Toc48662997"/>
+      <w:r>
         <w:t>Display touchs</w:t>
       </w:r>
       <w:r>
-        <w:rPr>
-          <w:b/>
-          <w:bCs/>
-        </w:rPr>
         <w:t>creen</w:t>
       </w:r>
-      <w:r>
-        <w:rPr>
-          <w:b/>
-          <w:bCs/>
-        </w:rPr>
+      <w:bookmarkEnd w:id="15"/>
+      <w:r>
         <w:t xml:space="preserve"> </w:t>
+      </w:r>
+    </w:p>
+    <w:p>
+      <w:pPr>
+        <w:pStyle w:val="ListParagraph"/>
+        <w:numPr>
+          <w:ilvl w:val="0"/>
+          <w:numId w:val="2"/>
+        </w:numPr>
+      </w:pPr>
+      <w:r>
+        <w:t xml:space="preserve">Arduino Uno shield pinout compatible </w:t>
       </w:r>
     </w:p>
     <w:p>
@@ -690,17 +3029,8 @@
           <w:szCs w:val="23"/>
           <w:shd w:val="clear" w:color="auto" w:fill="FFFFFF"/>
         </w:rPr>
-        <w:t xml:space="preserve"> (2.8” minimum, 3.2” preferable)</w:t>
-      </w:r>
-    </w:p>
-    <w:p>
-      <w:pPr>
-        <w:pStyle w:val="ListParagraph"/>
-        <w:numPr>
-          <w:ilvl w:val="0"/>
-          <w:numId w:val="2"/>
-        </w:numPr>
-      </w:pPr>
+        <w:t xml:space="preserve"> (2.8” minimum,</w:t>
+      </w:r>
       <w:r>
         <w:rPr>
           <w:rFonts w:ascii="Arial" w:hAnsi="Arial" w:cs="Arial"/>
@@ -709,7 +3039,56 @@
           <w:szCs w:val="23"/>
           <w:shd w:val="clear" w:color="auto" w:fill="FFFFFF"/>
         </w:rPr>
-        <w:t>Power requirements</w:t>
+        <w:t xml:space="preserve"> 3.5” also possible</w:t>
+      </w:r>
+      <w:r>
+        <w:rPr>
+          <w:rFonts w:ascii="Arial" w:hAnsi="Arial" w:cs="Arial"/>
+          <w:color w:val="1D1C1D"/>
+          <w:sz w:val="23"/>
+          <w:szCs w:val="23"/>
+          <w:shd w:val="clear" w:color="auto" w:fill="FFFFFF"/>
+        </w:rPr>
+        <w:t>)</w:t>
+      </w:r>
+    </w:p>
+    <w:p>
+      <w:pPr>
+        <w:pStyle w:val="ListParagraph"/>
+        <w:numPr>
+          <w:ilvl w:val="0"/>
+          <w:numId w:val="2"/>
+        </w:numPr>
+      </w:pPr>
+      <w:r>
+        <w:rPr>
+          <w:rFonts w:ascii="Arial" w:hAnsi="Arial" w:cs="Arial"/>
+          <w:color w:val="1D1C1D"/>
+          <w:sz w:val="23"/>
+          <w:szCs w:val="23"/>
+          <w:shd w:val="clear" w:color="auto" w:fill="FFFFFF"/>
+        </w:rPr>
+        <w:t>Power</w:t>
+      </w:r>
+      <w:r>
+        <w:rPr>
+          <w:rFonts w:ascii="Arial" w:hAnsi="Arial" w:cs="Arial"/>
+          <w:color w:val="1D1C1D"/>
+          <w:sz w:val="23"/>
+          <w:szCs w:val="23"/>
+          <w:shd w:val="clear" w:color="auto" w:fill="FFFFFF"/>
+        </w:rPr>
+        <w:t>/signal</w:t>
+      </w:r>
+      <w:r>
+        <w:rPr>
+          <w:rFonts w:ascii="Arial" w:hAnsi="Arial" w:cs="Arial"/>
+          <w:color w:val="1D1C1D"/>
+          <w:sz w:val="23"/>
+          <w:szCs w:val="23"/>
+          <w:shd w:val="clear" w:color="auto" w:fill="FFFFFF"/>
+        </w:rPr>
+        <w:t xml:space="preserve"> requirements</w:t>
       </w:r>
       <w:r>
         <w:rPr>
@@ -744,36 +3123,15 @@
     </w:p>
     <w:p>
       <w:pPr>
-        <w:pStyle w:val="ListParagraph"/>
-        <w:numPr>
-          <w:ilvl w:val="0"/>
-          <w:numId w:val="2"/>
-        </w:numPr>
-      </w:pPr>
-      <w:r>
-        <w:rPr>
-          <w:rFonts w:ascii="Arial" w:hAnsi="Arial" w:cs="Arial"/>
-          <w:color w:val="1D1C1D"/>
-          <w:sz w:val="23"/>
-          <w:szCs w:val="23"/>
-          <w:shd w:val="clear" w:color="auto" w:fill="FFFFFF"/>
-        </w:rPr>
-        <w:t xml:space="preserve">Signal: 5V or 3.3V </w:t>
-      </w:r>
-    </w:p>
-    <w:p>
-      <w:pPr>
-        <w:rPr>
-          <w:b/>
-          <w:bCs/>
-        </w:rPr>
-      </w:pPr>
-      <w:r>
-        <w:rPr>
-          <w:b/>
-          <w:bCs/>
-        </w:rPr>
-        <w:t xml:space="preserve">O2 sensor (flow/concentration) </w:t>
+        <w:pStyle w:val="Heading2"/>
+      </w:pPr>
+      <w:bookmarkStart w:id="16" w:name="_Toc48662998"/>
+      <w:r>
+        <w:t>O2 sensor (flow/concentration)</w:t>
+      </w:r>
+      <w:bookmarkEnd w:id="16"/>
+      <w:r>
+        <w:t xml:space="preserve"> </w:t>
       </w:r>
     </w:p>
     <w:p>
@@ -791,9 +3149,17 @@
         <w:t xml:space="preserve"> Cubic</w:t>
       </w:r>
       <w:r>
-        <w:t xml:space="preserve"> Gasboard 7500E (datasheet </w:t>
-      </w:r>
-      <w:hyperlink r:id="rId10" w:history="1">
+        <w:t xml:space="preserve"> </w:t>
+      </w:r>
+      <w:proofErr w:type="spellStart"/>
+      <w:r>
+        <w:t>Gasboard</w:t>
+      </w:r>
+      <w:proofErr w:type="spellEnd"/>
+      <w:r>
+        <w:t xml:space="preserve"> 7500E (datasheet </w:t>
+      </w:r>
+      <w:hyperlink r:id="rId14" w:history="1">
         <w:r>
           <w:rPr>
             <w:rStyle w:val="Hyperlink"/>
@@ -831,25 +3197,16 @@
     </w:p>
     <w:p>
       <w:pPr>
-        <w:rPr>
-          <w:b/>
-          <w:bCs/>
-        </w:rPr>
-      </w:pPr>
-      <w:r>
-        <w:rPr>
-          <w:b/>
-          <w:bCs/>
-        </w:rPr>
+        <w:pStyle w:val="Heading2"/>
+      </w:pPr>
+      <w:bookmarkStart w:id="17" w:name="_Toc48662999"/>
+      <w:r>
         <w:t>Pressure sensor</w:t>
       </w:r>
       <w:r>
-        <w:rPr>
-          <w:b/>
-          <w:bCs/>
-        </w:rPr>
         <w:t>s</w:t>
       </w:r>
+      <w:bookmarkEnd w:id="17"/>
     </w:p>
     <w:p>
       <w:pPr>
@@ -886,7 +3243,7 @@
       <w:r>
         <w:t xml:space="preserve">TE sensor is I2C - datasheet </w:t>
       </w:r>
-      <w:hyperlink r:id="rId11" w:history="1">
+      <w:hyperlink r:id="rId15" w:history="1">
         <w:r>
           <w:rPr>
             <w:rStyle w:val="Hyperlink"/>
@@ -907,7 +3264,15 @@
         </w:numPr>
       </w:pPr>
       <w:r>
-        <w:t>Goes up to 30 bar (appropriate for input from compressor)</w:t>
+        <w:t xml:space="preserve">Goes up to 30 </w:t>
+      </w:r>
+      <w:proofErr w:type="gramStart"/>
+      <w:r>
+        <w:t>bar</w:t>
+      </w:r>
+      <w:proofErr w:type="gramEnd"/>
+      <w:r>
+        <w:t xml:space="preserve"> (appropriate for input from compressor)</w:t>
       </w:r>
     </w:p>
     <w:p>
@@ -933,7 +3298,7 @@
       <w:r>
         <w:t xml:space="preserve">Honeywell sensor is SPI or I2C - datasheet </w:t>
       </w:r>
-      <w:hyperlink r:id="rId12" w:history="1">
+      <w:hyperlink r:id="rId16" w:history="1">
         <w:r>
           <w:rPr>
             <w:rStyle w:val="Hyperlink"/>
@@ -1007,18 +3372,13 @@
     </w:p>
     <w:p>
       <w:pPr>
-        <w:rPr>
-          <w:b/>
-          <w:bCs/>
-        </w:rPr>
-      </w:pPr>
-      <w:r>
-        <w:rPr>
-          <w:b/>
-          <w:bCs/>
-        </w:rPr>
+        <w:pStyle w:val="Heading2"/>
+      </w:pPr>
+      <w:bookmarkStart w:id="18" w:name="_Toc48663000"/>
+      <w:r>
         <w:t>Buzzer</w:t>
       </w:r>
+      <w:bookmarkEnd w:id="18"/>
     </w:p>
     <w:p>
       <w:pPr>
@@ -1040,7 +3400,7 @@
           <w:numId w:val="2"/>
         </w:numPr>
       </w:pPr>
-      <w:hyperlink r:id="rId13" w:history="1">
+      <w:hyperlink r:id="rId17" w:history="1">
         <w:r>
           <w:rPr>
             <w:rStyle w:val="Hyperlink"/>
@@ -1100,7 +3460,6 @@
         <w:rPr>
           <w:color w:val="A6A6A6" w:themeColor="background1" w:themeShade="A6"/>
         </w:rPr>
-        <w:lastRenderedPageBreak/>
         <w:t>Medical rating? (requires contacting Tektronix)</w:t>
       </w:r>
     </w:p>
@@ -1133,7 +3492,7 @@
           <w:color w:val="A6A6A6" w:themeColor="background1" w:themeShade="A6"/>
         </w:rPr>
       </w:pPr>
-      <w:hyperlink r:id="rId14" w:history="1">
+      <w:hyperlink r:id="rId18" w:history="1">
         <w:r>
           <w:rPr>
             <w:rStyle w:val="Hyperlink"/>
@@ -1160,7 +3519,7 @@
           <w:color w:val="A6A6A6" w:themeColor="background1" w:themeShade="A6"/>
         </w:rPr>
       </w:pPr>
-      <w:hyperlink r:id="rId15" w:history="1">
+      <w:hyperlink r:id="rId19" w:history="1">
         <w:r>
           <w:rPr>
             <w:rStyle w:val="Hyperlink"/>
@@ -1229,7 +3588,7 @@
           <w:color w:val="A6A6A6" w:themeColor="background1" w:themeShade="A6"/>
         </w:rPr>
       </w:pPr>
-      <w:hyperlink r:id="rId16" w:history="1">
+      <w:hyperlink r:id="rId20" w:history="1">
         <w:r>
           <w:rPr>
             <w:rStyle w:val="Hyperlink"/>
@@ -1247,18 +3606,14 @@
     </w:p>
     <w:p>
       <w:pPr>
-        <w:rPr>
-          <w:b/>
-          <w:bCs/>
-        </w:rPr>
-      </w:pPr>
-      <w:r>
-        <w:rPr>
-          <w:b/>
-          <w:bCs/>
-        </w:rPr>
+        <w:pStyle w:val="Heading2"/>
+      </w:pPr>
+      <w:bookmarkStart w:id="19" w:name="_Toc48663001"/>
+      <w:r>
+        <w:lastRenderedPageBreak/>
         <w:t>Fuse</w:t>
       </w:r>
+      <w:bookmarkEnd w:id="19"/>
     </w:p>
     <w:p>
       <w:pPr>
@@ -1274,7 +3629,7 @@
       <w:r>
         <w:t xml:space="preserve"> </w:t>
       </w:r>
-      <w:hyperlink r:id="rId17" w:history="1">
+      <w:hyperlink r:id="rId21" w:history="1">
         <w:r>
           <w:rPr>
             <w:rStyle w:val="Hyperlink"/>
@@ -1285,25 +3640,16 @@
     </w:p>
     <w:p>
       <w:pPr>
-        <w:rPr>
-          <w:b/>
-          <w:bCs/>
-        </w:rPr>
-      </w:pPr>
-      <w:r>
-        <w:rPr>
-          <w:b/>
-          <w:bCs/>
-        </w:rPr>
+        <w:pStyle w:val="Heading2"/>
+      </w:pPr>
+      <w:bookmarkStart w:id="20" w:name="_Toc48663002"/>
+      <w:r>
         <w:t>Buttons</w:t>
       </w:r>
       <w:r>
-        <w:rPr>
-          <w:b/>
-          <w:bCs/>
-        </w:rPr>
         <w:t>/switches</w:t>
       </w:r>
+      <w:bookmarkEnd w:id="20"/>
     </w:p>
     <w:p>
       <w:pPr>
@@ -1365,18 +3711,13 @@
     </w:p>
     <w:p>
       <w:pPr>
-        <w:rPr>
-          <w:b/>
-          <w:bCs/>
-        </w:rPr>
-      </w:pPr>
-      <w:r>
-        <w:rPr>
-          <w:b/>
-          <w:bCs/>
-        </w:rPr>
+        <w:pStyle w:val="Heading2"/>
+      </w:pPr>
+      <w:bookmarkStart w:id="21" w:name="_Toc48663003"/>
+      <w:r>
         <w:t>Terminals</w:t>
       </w:r>
+      <w:bookmarkEnd w:id="21"/>
     </w:p>
     <w:p>
       <w:pPr>
@@ -1541,30 +3882,25 @@
     </w:p>
     <w:p>
       <w:pPr>
+        <w:pStyle w:val="Heading1"/>
+      </w:pPr>
+      <w:bookmarkStart w:id="22" w:name="_Toc48663004"/>
+      <w:r>
+        <w:t>Appendix 1 – DRV8806</w:t>
+      </w:r>
+      <w:bookmarkEnd w:id="22"/>
+    </w:p>
+    <w:p>
+      <w:pPr>
         <w:rPr>
           <w:b/>
           <w:bCs/>
         </w:rPr>
       </w:pPr>
       <w:r>
-        <w:rPr>
-          <w:b/>
-          <w:bCs/>
-        </w:rPr>
-        <w:t>Appendix 1 – DRV8806</w:t>
-      </w:r>
-    </w:p>
-    <w:p>
-      <w:pPr>
-        <w:rPr>
-          <w:b/>
-          <w:bCs/>
-        </w:rPr>
-      </w:pPr>
-      <w:r>
         <w:t xml:space="preserve">- Datasheet: </w:t>
       </w:r>
-      <w:hyperlink r:id="rId18" w:history="1">
+      <w:hyperlink r:id="rId22" w:history="1">
         <w:r>
           <w:rPr>
             <w:rStyle w:val="Hyperlink"/>
@@ -1598,7 +3934,7 @@
                     <pic:cNvPicPr/>
                   </pic:nvPicPr>
                   <pic:blipFill>
-                    <a:blip r:embed="rId19"/>
+                    <a:blip r:embed="rId23"/>
                     <a:stretch>
                       <a:fillRect/>
                     </a:stretch>
@@ -1636,7 +3972,7 @@
       </w:r>
     </w:p>
     <w:p>
-      <w:hyperlink r:id="rId20" w:history="1">
+      <w:hyperlink r:id="rId24" w:history="1">
         <w:r>
           <w:rPr>
             <w:rStyle w:val="Hyperlink"/>
@@ -1648,7 +3984,116 @@
         <w:t xml:space="preserve"> </w:t>
       </w:r>
     </w:p>
+    <w:p>
+      <w:pPr>
+        <w:pStyle w:val="ListParagraph"/>
+        <w:numPr>
+          <w:ilvl w:val="0"/>
+          <w:numId w:val="2"/>
+        </w:numPr>
+      </w:pPr>
+      <w:r>
+        <w:t>Preferred TFT screen:</w:t>
+      </w:r>
+    </w:p>
+    <w:p>
+      <w:pPr>
+        <w:pStyle w:val="ListParagraph"/>
+        <w:numPr>
+          <w:ilvl w:val="1"/>
+          <w:numId w:val="2"/>
+        </w:numPr>
+      </w:pPr>
+      <w:r>
+        <w:t xml:space="preserve">3.5” variant: </w:t>
+      </w:r>
+    </w:p>
+    <w:p>
+      <w:pPr>
+        <w:pStyle w:val="ListParagraph"/>
+        <w:numPr>
+          <w:ilvl w:val="2"/>
+          <w:numId w:val="2"/>
+        </w:numPr>
+      </w:pPr>
+      <w:r>
+        <w:t xml:space="preserve">Kuman </w:t>
+      </w:r>
+      <w:proofErr w:type="gramStart"/>
+      <w:r>
+        <w:t>3.5 inch</w:t>
+      </w:r>
+      <w:proofErr w:type="gramEnd"/>
+      <w:r>
+        <w:t xml:space="preserve"> TFT Touch Screen with SD Card Socket Compatible for Arduino Mega2560 Board SC3A-1</w:t>
+      </w:r>
+    </w:p>
+    <w:p>
+      <w:pPr>
+        <w:pStyle w:val="ListParagraph"/>
+        <w:numPr>
+          <w:ilvl w:val="2"/>
+          <w:numId w:val="2"/>
+        </w:numPr>
+      </w:pPr>
+      <w:hyperlink r:id="rId25" w:history="1">
+        <w:r>
+          <w:rPr>
+            <w:rStyle w:val="Hyperlink"/>
+          </w:rPr>
+          <w:t>https://www.amazon.com/Kuman-Arduino-Screen-Tutorials-Mega2560/dp/B075FP83V5?psc=1</w:t>
+        </w:r>
+      </w:hyperlink>
+      <w:r>
+        <w:t xml:space="preserve"> </w:t>
+      </w:r>
+    </w:p>
+    <w:p>
+      <w:pPr>
+        <w:pStyle w:val="ListParagraph"/>
+        <w:numPr>
+          <w:ilvl w:val="1"/>
+          <w:numId w:val="2"/>
+        </w:numPr>
+      </w:pPr>
+      <w:r>
+        <w:t xml:space="preserve">2.8” variant: </w:t>
+      </w:r>
+    </w:p>
+    <w:p>
+      <w:pPr>
+        <w:pStyle w:val="ListParagraph"/>
+        <w:numPr>
+          <w:ilvl w:val="2"/>
+          <w:numId w:val="2"/>
+        </w:numPr>
+      </w:pPr>
+      <w:r>
+        <w:t>UNO R3 2.8 TFT Touch Screen with SD Card Socket for Arduino Board Module</w:t>
+      </w:r>
+    </w:p>
+    <w:p>
+      <w:pPr>
+        <w:pStyle w:val="ListParagraph"/>
+        <w:numPr>
+          <w:ilvl w:val="2"/>
+          <w:numId w:val="2"/>
+        </w:numPr>
+      </w:pPr>
+      <w:hyperlink r:id="rId26" w:history="1">
+        <w:r>
+          <w:rPr>
+            <w:rStyle w:val="Hyperlink"/>
+          </w:rPr>
+          <w:t>https://www.amazon.com/Touch-Screen-Socket-Arduino-Module/dp/B00UAA2XIC?psc=1</w:t>
+        </w:r>
+      </w:hyperlink>
+      <w:r>
+        <w:t xml:space="preserve"> </w:t>
+      </w:r>
+    </w:p>
     <w:sectPr>
+      <w:footerReference w:type="default" r:id="rId27"/>
       <w:pgSz w:w="12240" w:h="15840"/>
       <w:pgMar w:top="1440" w:right="1440" w:bottom="1440" w:left="1440" w:header="720" w:footer="720" w:gutter="0"/>
       <w:cols w:space="720"/>
@@ -1656,6 +4101,123 @@
     </w:sectPr>
   </w:body>
 </w:document>
+</file>
+
+<file path=word/endnotes.xml><?xml version="1.0" encoding="utf-8"?>
+<w:endnotes xmlns:wpc="http://schemas.microsoft.com/office/word/2010/wordprocessingCanvas" xmlns:cx="http://schemas.microsoft.com/office/drawing/2014/chartex" xmlns:cx1="http://schemas.microsoft.com/office/drawing/2015/9/8/chartex" xmlns:cx2="http://schemas.microsoft.com/office/drawing/2015/10/21/chartex" xmlns:cx3="http://schemas.microsoft.com/office/drawing/2016/5/9/chartex" xmlns:cx4="http://schemas.microsoft.com/office/drawing/2016/5/10/chartex" xmlns:cx5="http://schemas.microsoft.com/office/drawing/2016/5/11/chartex" xmlns:cx6="http://schemas.microsoft.com/office/drawing/2016/5/12/chartex" xmlns:cx7="http://schemas.microsoft.com/office/drawing/2016/5/13/chartex" xmlns:cx8="http://schemas.microsoft.com/office/drawing/2016/5/14/chartex" xmlns:mc="http://schemas.openxmlformats.org/markup-compatibility/2006" xmlns:aink="http://schemas.microsoft.com/office/drawing/2016/ink" xmlns:am3d="http://schemas.microsoft.com/office/drawing/2017/model3d" xmlns:o="urn:schemas-microsoft-com:office:office" xmlns:r="http://schemas.openxmlformats.org/officeDocument/2006/relationships" xmlns:m="http://schemas.openxmlformats.org/officeDocument/2006/math" xmlns:v="urn:schemas-microsoft-com:vml" xmlns:wp14="http://schemas.microsoft.com/office/word/2010/wordprocessingDrawing" xmlns:wp="http://schemas.openxmlformats.org/drawingml/2006/wordprocessingDrawing" xmlns:w10="urn:schemas-microsoft-com:office:word" xmlns:w="http://schemas.openxmlformats.org/wordprocessingml/2006/main" xmlns:w14="http://schemas.microsoft.com/office/word/2010/wordml" xmlns:w15="http://schemas.microsoft.com/office/word/2012/wordml" xmlns:w16cex="http://schemas.microsoft.com/office/word/2018/wordml/cex" xmlns:w16cid="http://schemas.microsoft.com/office/word/2016/wordml/cid" xmlns:w16="http://schemas.microsoft.com/office/word/2018/wordml" xmlns:w16se="http://schemas.microsoft.com/office/word/2015/wordml/symex" xmlns:wpg="http://schemas.microsoft.com/office/word/2010/wordprocessingGroup" xmlns:wpi="http://schemas.microsoft.com/office/word/2010/wordprocessingInk" xmlns:wne="http://schemas.microsoft.com/office/word/2006/wordml" xmlns:wps="http://schemas.microsoft.com/office/word/2010/wordprocessingShape" mc:Ignorable="w14 w15 w16se w16cid w16 w16cex wp14">
+  <w:endnote w:type="separator" w:id="-1">
+    <w:p>
+      <w:pPr>
+        <w:spacing w:after="0" w:line="240" w:lineRule="auto"/>
+      </w:pPr>
+      <w:r>
+        <w:separator/>
+      </w:r>
+    </w:p>
+  </w:endnote>
+  <w:endnote w:type="continuationSeparator" w:id="0">
+    <w:p>
+      <w:pPr>
+        <w:spacing w:after="0" w:line="240" w:lineRule="auto"/>
+      </w:pPr>
+      <w:r>
+        <w:continuationSeparator/>
+      </w:r>
+    </w:p>
+  </w:endnote>
+</w:endnotes>
+</file>
+
+<file path=word/footer1.xml><?xml version="1.0" encoding="utf-8"?>
+<w:ftr xmlns:wpc="http://schemas.microsoft.com/office/word/2010/wordprocessingCanvas" xmlns:cx="http://schemas.microsoft.com/office/drawing/2014/chartex" xmlns:cx1="http://schemas.microsoft.com/office/drawing/2015/9/8/chartex" xmlns:cx2="http://schemas.microsoft.com/office/drawing/2015/10/21/chartex" xmlns:cx3="http://schemas.microsoft.com/office/drawing/2016/5/9/chartex" xmlns:cx4="http://schemas.microsoft.com/office/drawing/2016/5/10/chartex" xmlns:cx5="http://schemas.microsoft.com/office/drawing/2016/5/11/chartex" xmlns:cx6="http://schemas.microsoft.com/office/drawing/2016/5/12/chartex" xmlns:cx7="http://schemas.microsoft.com/office/drawing/2016/5/13/chartex" xmlns:cx8="http://schemas.microsoft.com/office/drawing/2016/5/14/chartex" xmlns:mc="http://schemas.openxmlformats.org/markup-compatibility/2006" xmlns:aink="http://schemas.microsoft.com/office/drawing/2016/ink" xmlns:am3d="http://schemas.microsoft.com/office/drawing/2017/model3d" xmlns:o="urn:schemas-microsoft-com:office:office" xmlns:r="http://schemas.openxmlformats.org/officeDocument/2006/relationships" xmlns:m="http://schemas.openxmlformats.org/officeDocument/2006/math" xmlns:v="urn:schemas-microsoft-com:vml" xmlns:wp14="http://schemas.microsoft.com/office/word/2010/wordprocessingDrawing" xmlns:wp="http://schemas.openxmlformats.org/drawingml/2006/wordprocessingDrawing" xmlns:w10="urn:schemas-microsoft-com:office:word" xmlns:w="http://schemas.openxmlformats.org/wordprocessingml/2006/main" xmlns:w14="http://schemas.microsoft.com/office/word/2010/wordml" xmlns:w15="http://schemas.microsoft.com/office/word/2012/wordml" xmlns:w16cex="http://schemas.microsoft.com/office/word/2018/wordml/cex" xmlns:w16cid="http://schemas.microsoft.com/office/word/2016/wordml/cid" xmlns:w16="http://schemas.microsoft.com/office/word/2018/wordml" xmlns:w16se="http://schemas.microsoft.com/office/word/2015/wordml/symex" xmlns:wpg="http://schemas.microsoft.com/office/word/2010/wordprocessingGroup" xmlns:wpi="http://schemas.microsoft.com/office/word/2010/wordprocessingInk" xmlns:wne="http://schemas.microsoft.com/office/word/2006/wordml" xmlns:wps="http://schemas.microsoft.com/office/word/2010/wordprocessingShape" mc:Ignorable="w14 w15 w16se w16cid w16 w16cex wp14">
+  <w:sdt>
+    <w:sdtPr>
+      <w:id w:val="1759940986"/>
+      <w:docPartObj>
+        <w:docPartGallery w:val="Page Numbers (Bottom of Page)"/>
+        <w:docPartUnique/>
+      </w:docPartObj>
+    </w:sdtPr>
+    <w:sdtEndPr>
+      <w:rPr>
+        <w:color w:val="7F7F7F" w:themeColor="background1" w:themeShade="7F"/>
+        <w:spacing w:val="60"/>
+      </w:rPr>
+    </w:sdtEndPr>
+    <w:sdtContent>
+      <w:p>
+        <w:pPr>
+          <w:pStyle w:val="Footer"/>
+          <w:pBdr>
+            <w:top w:val="single" w:sz="4" w:space="1" w:color="D9D9D9" w:themeColor="background1" w:themeShade="D9"/>
+          </w:pBdr>
+          <w:jc w:val="right"/>
+        </w:pPr>
+        <w:r>
+          <w:fldChar w:fldCharType="begin"/>
+        </w:r>
+        <w:r>
+          <w:instrText xml:space="preserve"> PAGE   \* MERGEFORMAT </w:instrText>
+        </w:r>
+        <w:r>
+          <w:fldChar w:fldCharType="separate"/>
+        </w:r>
+        <w:r>
+          <w:rPr>
+            <w:noProof/>
+          </w:rPr>
+          <w:t>2</w:t>
+        </w:r>
+        <w:r>
+          <w:rPr>
+            <w:noProof/>
+          </w:rPr>
+          <w:fldChar w:fldCharType="end"/>
+        </w:r>
+        <w:r>
+          <w:t xml:space="preserve"> | </w:t>
+        </w:r>
+        <w:r>
+          <w:rPr>
+            <w:color w:val="7F7F7F" w:themeColor="background1" w:themeShade="7F"/>
+            <w:spacing w:val="60"/>
+          </w:rPr>
+          <w:t>Page</w:t>
+        </w:r>
+      </w:p>
+    </w:sdtContent>
+  </w:sdt>
+  <w:p>
+    <w:pPr>
+      <w:pStyle w:val="Footer"/>
+    </w:pPr>
+  </w:p>
+</w:ftr>
+</file>
+
+<file path=word/footnotes.xml><?xml version="1.0" encoding="utf-8"?>
+<w:footnotes xmlns:wpc="http://schemas.microsoft.com/office/word/2010/wordprocessingCanvas" xmlns:cx="http://schemas.microsoft.com/office/drawing/2014/chartex" xmlns:cx1="http://schemas.microsoft.com/office/drawing/2015/9/8/chartex" xmlns:cx2="http://schemas.microsoft.com/office/drawing/2015/10/21/chartex" xmlns:cx3="http://schemas.microsoft.com/office/drawing/2016/5/9/chartex" xmlns:cx4="http://schemas.microsoft.com/office/drawing/2016/5/10/chartex" xmlns:cx5="http://schemas.microsoft.com/office/drawing/2016/5/11/chartex" xmlns:cx6="http://schemas.microsoft.com/office/drawing/2016/5/12/chartex" xmlns:cx7="http://schemas.microsoft.com/office/drawing/2016/5/13/chartex" xmlns:cx8="http://schemas.microsoft.com/office/drawing/2016/5/14/chartex" xmlns:mc="http://schemas.openxmlformats.org/markup-compatibility/2006" xmlns:aink="http://schemas.microsoft.com/office/drawing/2016/ink" xmlns:am3d="http://schemas.microsoft.com/office/drawing/2017/model3d" xmlns:o="urn:schemas-microsoft-com:office:office" xmlns:r="http://schemas.openxmlformats.org/officeDocument/2006/relationships" xmlns:m="http://schemas.openxmlformats.org/officeDocument/2006/math" xmlns:v="urn:schemas-microsoft-com:vml" xmlns:wp14="http://schemas.microsoft.com/office/word/2010/wordprocessingDrawing" xmlns:wp="http://schemas.openxmlformats.org/drawingml/2006/wordprocessingDrawing" xmlns:w10="urn:schemas-microsoft-com:office:word" xmlns:w="http://schemas.openxmlformats.org/wordprocessingml/2006/main" xmlns:w14="http://schemas.microsoft.com/office/word/2010/wordml" xmlns:w15="http://schemas.microsoft.com/office/word/2012/wordml" xmlns:w16cex="http://schemas.microsoft.com/office/word/2018/wordml/cex" xmlns:w16cid="http://schemas.microsoft.com/office/word/2016/wordml/cid" xmlns:w16="http://schemas.microsoft.com/office/word/2018/wordml" xmlns:w16se="http://schemas.microsoft.com/office/word/2015/wordml/symex" xmlns:wpg="http://schemas.microsoft.com/office/word/2010/wordprocessingGroup" xmlns:wpi="http://schemas.microsoft.com/office/word/2010/wordprocessingInk" xmlns:wne="http://schemas.microsoft.com/office/word/2006/wordml" xmlns:wps="http://schemas.microsoft.com/office/word/2010/wordprocessingShape" mc:Ignorable="w14 w15 w16se w16cid w16 w16cex wp14">
+  <w:footnote w:type="separator" w:id="-1">
+    <w:p>
+      <w:pPr>
+        <w:spacing w:after="0" w:line="240" w:lineRule="auto"/>
+      </w:pPr>
+      <w:r>
+        <w:separator/>
+      </w:r>
+    </w:p>
+  </w:footnote>
+  <w:footnote w:type="continuationSeparator" w:id="0">
+    <w:p>
+      <w:pPr>
+        <w:spacing w:after="0" w:line="240" w:lineRule="auto"/>
+      </w:pPr>
+      <w:r>
+        <w:continuationSeparator/>
+      </w:r>
+    </w:p>
+  </w:footnote>
+</w:footnotes>
 </file>
 
 <file path=word/numbering.xml><?xml version="1.0" encoding="utf-8"?>
@@ -2002,6 +4564,208 @@
     <w:multiLevelType w:val="hybridMultilevel"/>
     <w:tmpl w:val="B380E2B0"/>
     <w:lvl w:ilvl="0" w:tplc="F48E767A">
+      <w:numFmt w:val="bullet"/>
+      <w:lvlText w:val="-"/>
+      <w:lvlJc w:val="left"/>
+      <w:pPr>
+        <w:ind w:left="720" w:hanging="360"/>
+      </w:pPr>
+      <w:rPr>
+        <w:rFonts w:ascii="Calibri" w:eastAsiaTheme="minorHAnsi" w:hAnsi="Calibri" w:cs="Calibri" w:hint="default"/>
+      </w:rPr>
+    </w:lvl>
+    <w:lvl w:ilvl="1" w:tplc="04090003" w:tentative="1">
+      <w:start w:val="1"/>
+      <w:numFmt w:val="bullet"/>
+      <w:lvlText w:val="o"/>
+      <w:lvlJc w:val="left"/>
+      <w:pPr>
+        <w:ind w:left="1440" w:hanging="360"/>
+      </w:pPr>
+      <w:rPr>
+        <w:rFonts w:ascii="Courier New" w:hAnsi="Courier New" w:cs="Courier New" w:hint="default"/>
+      </w:rPr>
+    </w:lvl>
+    <w:lvl w:ilvl="2" w:tplc="04090005" w:tentative="1">
+      <w:start w:val="1"/>
+      <w:numFmt w:val="bullet"/>
+      <w:lvlText w:val=""/>
+      <w:lvlJc w:val="left"/>
+      <w:pPr>
+        <w:ind w:left="2160" w:hanging="360"/>
+      </w:pPr>
+      <w:rPr>
+        <w:rFonts w:ascii="Wingdings" w:hAnsi="Wingdings" w:hint="default"/>
+      </w:rPr>
+    </w:lvl>
+    <w:lvl w:ilvl="3" w:tplc="04090001" w:tentative="1">
+      <w:start w:val="1"/>
+      <w:numFmt w:val="bullet"/>
+      <w:lvlText w:val=""/>
+      <w:lvlJc w:val="left"/>
+      <w:pPr>
+        <w:ind w:left="2880" w:hanging="360"/>
+      </w:pPr>
+      <w:rPr>
+        <w:rFonts w:ascii="Symbol" w:hAnsi="Symbol" w:hint="default"/>
+      </w:rPr>
+    </w:lvl>
+    <w:lvl w:ilvl="4" w:tplc="04090003" w:tentative="1">
+      <w:start w:val="1"/>
+      <w:numFmt w:val="bullet"/>
+      <w:lvlText w:val="o"/>
+      <w:lvlJc w:val="left"/>
+      <w:pPr>
+        <w:ind w:left="3600" w:hanging="360"/>
+      </w:pPr>
+      <w:rPr>
+        <w:rFonts w:ascii="Courier New" w:hAnsi="Courier New" w:cs="Courier New" w:hint="default"/>
+      </w:rPr>
+    </w:lvl>
+    <w:lvl w:ilvl="5" w:tplc="04090005" w:tentative="1">
+      <w:start w:val="1"/>
+      <w:numFmt w:val="bullet"/>
+      <w:lvlText w:val=""/>
+      <w:lvlJc w:val="left"/>
+      <w:pPr>
+        <w:ind w:left="4320" w:hanging="360"/>
+      </w:pPr>
+      <w:rPr>
+        <w:rFonts w:ascii="Wingdings" w:hAnsi="Wingdings" w:hint="default"/>
+      </w:rPr>
+    </w:lvl>
+    <w:lvl w:ilvl="6" w:tplc="04090001" w:tentative="1">
+      <w:start w:val="1"/>
+      <w:numFmt w:val="bullet"/>
+      <w:lvlText w:val=""/>
+      <w:lvlJc w:val="left"/>
+      <w:pPr>
+        <w:ind w:left="5040" w:hanging="360"/>
+      </w:pPr>
+      <w:rPr>
+        <w:rFonts w:ascii="Symbol" w:hAnsi="Symbol" w:hint="default"/>
+      </w:rPr>
+    </w:lvl>
+    <w:lvl w:ilvl="7" w:tplc="04090003" w:tentative="1">
+      <w:start w:val="1"/>
+      <w:numFmt w:val="bullet"/>
+      <w:lvlText w:val="o"/>
+      <w:lvlJc w:val="left"/>
+      <w:pPr>
+        <w:ind w:left="5760" w:hanging="360"/>
+      </w:pPr>
+      <w:rPr>
+        <w:rFonts w:ascii="Courier New" w:hAnsi="Courier New" w:cs="Courier New" w:hint="default"/>
+      </w:rPr>
+    </w:lvl>
+    <w:lvl w:ilvl="8" w:tplc="04090005" w:tentative="1">
+      <w:start w:val="1"/>
+      <w:numFmt w:val="bullet"/>
+      <w:lvlText w:val=""/>
+      <w:lvlJc w:val="left"/>
+      <w:pPr>
+        <w:ind w:left="6480" w:hanging="360"/>
+      </w:pPr>
+      <w:rPr>
+        <w:rFonts w:ascii="Wingdings" w:hAnsi="Wingdings" w:hint="default"/>
+      </w:rPr>
+    </w:lvl>
+  </w:abstractNum>
+  <w:abstractNum w:abstractNumId="4" w15:restartNumberingAfterBreak="0">
+    <w:nsid w:val="72D41293"/>
+    <w:multiLevelType w:val="hybridMultilevel"/>
+    <w:tmpl w:val="6A78146E"/>
+    <w:lvl w:ilvl="0" w:tplc="04090011">
+      <w:start w:val="1"/>
+      <w:numFmt w:val="decimal"/>
+      <w:lvlText w:val="%1)"/>
+      <w:lvlJc w:val="left"/>
+      <w:pPr>
+        <w:ind w:left="720" w:hanging="360"/>
+      </w:pPr>
+      <w:rPr>
+        <w:rFonts w:hint="default"/>
+      </w:rPr>
+    </w:lvl>
+    <w:lvl w:ilvl="1" w:tplc="04090019" w:tentative="1">
+      <w:start w:val="1"/>
+      <w:numFmt w:val="lowerLetter"/>
+      <w:lvlText w:val="%2."/>
+      <w:lvlJc w:val="left"/>
+      <w:pPr>
+        <w:ind w:left="1440" w:hanging="360"/>
+      </w:pPr>
+    </w:lvl>
+    <w:lvl w:ilvl="2" w:tplc="0409001B" w:tentative="1">
+      <w:start w:val="1"/>
+      <w:numFmt w:val="lowerRoman"/>
+      <w:lvlText w:val="%3."/>
+      <w:lvlJc w:val="right"/>
+      <w:pPr>
+        <w:ind w:left="2160" w:hanging="180"/>
+      </w:pPr>
+    </w:lvl>
+    <w:lvl w:ilvl="3" w:tplc="0409000F" w:tentative="1">
+      <w:start w:val="1"/>
+      <w:numFmt w:val="decimal"/>
+      <w:lvlText w:val="%4."/>
+      <w:lvlJc w:val="left"/>
+      <w:pPr>
+        <w:ind w:left="2880" w:hanging="360"/>
+      </w:pPr>
+    </w:lvl>
+    <w:lvl w:ilvl="4" w:tplc="04090019" w:tentative="1">
+      <w:start w:val="1"/>
+      <w:numFmt w:val="lowerLetter"/>
+      <w:lvlText w:val="%5."/>
+      <w:lvlJc w:val="left"/>
+      <w:pPr>
+        <w:ind w:left="3600" w:hanging="360"/>
+      </w:pPr>
+    </w:lvl>
+    <w:lvl w:ilvl="5" w:tplc="0409001B" w:tentative="1">
+      <w:start w:val="1"/>
+      <w:numFmt w:val="lowerRoman"/>
+      <w:lvlText w:val="%6."/>
+      <w:lvlJc w:val="right"/>
+      <w:pPr>
+        <w:ind w:left="4320" w:hanging="180"/>
+      </w:pPr>
+    </w:lvl>
+    <w:lvl w:ilvl="6" w:tplc="0409000F" w:tentative="1">
+      <w:start w:val="1"/>
+      <w:numFmt w:val="decimal"/>
+      <w:lvlText w:val="%7."/>
+      <w:lvlJc w:val="left"/>
+      <w:pPr>
+        <w:ind w:left="5040" w:hanging="360"/>
+      </w:pPr>
+    </w:lvl>
+    <w:lvl w:ilvl="7" w:tplc="04090019" w:tentative="1">
+      <w:start w:val="1"/>
+      <w:numFmt w:val="lowerLetter"/>
+      <w:lvlText w:val="%8."/>
+      <w:lvlJc w:val="left"/>
+      <w:pPr>
+        <w:ind w:left="5760" w:hanging="360"/>
+      </w:pPr>
+    </w:lvl>
+    <w:lvl w:ilvl="8" w:tplc="0409001B" w:tentative="1">
+      <w:start w:val="1"/>
+      <w:numFmt w:val="lowerRoman"/>
+      <w:lvlText w:val="%9."/>
+      <w:lvlJc w:val="right"/>
+      <w:pPr>
+        <w:ind w:left="6480" w:hanging="180"/>
+      </w:pPr>
+    </w:lvl>
+  </w:abstractNum>
+  <w:abstractNum w:abstractNumId="5" w15:restartNumberingAfterBreak="0">
+    <w:nsid w:val="785E6FBF"/>
+    <w:multiLevelType w:val="hybridMultilevel"/>
+    <w:tmpl w:val="9BC0C59E"/>
+    <w:lvl w:ilvl="0" w:tplc="5840F4B6">
+      <w:start w:val="1"/>
       <w:numFmt w:val="bullet"/>
       <w:lvlText w:val="-"/>
       <w:lvlJc w:val="left"/>
@@ -2120,6 +4884,12 @@
   </w:num>
   <w:num w:numId="4">
     <w:abstractNumId w:val="0"/>
+  </w:num>
+  <w:num w:numId="5">
+    <w:abstractNumId w:val="4"/>
+  </w:num>
+  <w:num w:numId="6">
+    <w:abstractNumId w:val="5"/>
   </w:num>
 </w:numbering>
 </file>
@@ -2523,6 +5293,49 @@
     <w:name w:val="Normal"/>
     <w:qFormat/>
   </w:style>
+  <w:style w:type="paragraph" w:styleId="Heading1">
+    <w:name w:val="heading 1"/>
+    <w:basedOn w:val="Normal"/>
+    <w:next w:val="Normal"/>
+    <w:link w:val="Heading1Char"/>
+    <w:uiPriority w:val="9"/>
+    <w:qFormat/>
+    <w:rsid w:val="00D57498"/>
+    <w:pPr>
+      <w:keepNext/>
+      <w:keepLines/>
+      <w:spacing w:before="240" w:after="0"/>
+      <w:outlineLvl w:val="0"/>
+    </w:pPr>
+    <w:rPr>
+      <w:rFonts w:asciiTheme="majorHAnsi" w:eastAsiaTheme="majorEastAsia" w:hAnsiTheme="majorHAnsi" w:cstheme="majorBidi"/>
+      <w:color w:val="2F5496" w:themeColor="accent1" w:themeShade="BF"/>
+      <w:sz w:val="32"/>
+      <w:szCs w:val="32"/>
+    </w:rPr>
+  </w:style>
+  <w:style w:type="paragraph" w:styleId="Heading2">
+    <w:name w:val="heading 2"/>
+    <w:basedOn w:val="Normal"/>
+    <w:next w:val="Normal"/>
+    <w:link w:val="Heading2Char"/>
+    <w:uiPriority w:val="9"/>
+    <w:unhideWhenUsed/>
+    <w:qFormat/>
+    <w:rsid w:val="00B5110A"/>
+    <w:pPr>
+      <w:keepNext/>
+      <w:keepLines/>
+      <w:spacing w:before="40" w:after="0"/>
+      <w:outlineLvl w:val="1"/>
+    </w:pPr>
+    <w:rPr>
+      <w:rFonts w:asciiTheme="majorHAnsi" w:eastAsiaTheme="majorEastAsia" w:hAnsiTheme="majorHAnsi" w:cstheme="majorBidi"/>
+      <w:color w:val="2F5496" w:themeColor="accent1" w:themeShade="BF"/>
+      <w:sz w:val="26"/>
+      <w:szCs w:val="26"/>
+    </w:rPr>
+  </w:style>
   <w:style w:type="character" w:default="1" w:styleId="DefaultParagraphFont">
     <w:name w:val="Default Paragraph Font"/>
     <w:uiPriority w:val="1"/>
@@ -2629,6 +5442,113 @@
       <w:sz w:val="56"/>
       <w:szCs w:val="56"/>
     </w:rPr>
+  </w:style>
+  <w:style w:type="character" w:customStyle="1" w:styleId="Heading1Char">
+    <w:name w:val="Heading 1 Char"/>
+    <w:basedOn w:val="DefaultParagraphFont"/>
+    <w:link w:val="Heading1"/>
+    <w:uiPriority w:val="9"/>
+    <w:rsid w:val="00D57498"/>
+    <w:rPr>
+      <w:rFonts w:asciiTheme="majorHAnsi" w:eastAsiaTheme="majorEastAsia" w:hAnsiTheme="majorHAnsi" w:cstheme="majorBidi"/>
+      <w:color w:val="2F5496" w:themeColor="accent1" w:themeShade="BF"/>
+      <w:sz w:val="32"/>
+      <w:szCs w:val="32"/>
+    </w:rPr>
+  </w:style>
+  <w:style w:type="character" w:customStyle="1" w:styleId="Heading2Char">
+    <w:name w:val="Heading 2 Char"/>
+    <w:basedOn w:val="DefaultParagraphFont"/>
+    <w:link w:val="Heading2"/>
+    <w:uiPriority w:val="9"/>
+    <w:rsid w:val="00B5110A"/>
+    <w:rPr>
+      <w:rFonts w:asciiTheme="majorHAnsi" w:eastAsiaTheme="majorEastAsia" w:hAnsiTheme="majorHAnsi" w:cstheme="majorBidi"/>
+      <w:color w:val="2F5496" w:themeColor="accent1" w:themeShade="BF"/>
+      <w:sz w:val="26"/>
+      <w:szCs w:val="26"/>
+    </w:rPr>
+  </w:style>
+  <w:style w:type="paragraph" w:styleId="TOCHeading">
+    <w:name w:val="TOC Heading"/>
+    <w:basedOn w:val="Heading1"/>
+    <w:next w:val="Normal"/>
+    <w:uiPriority w:val="39"/>
+    <w:unhideWhenUsed/>
+    <w:qFormat/>
+    <w:rsid w:val="00B5110A"/>
+    <w:pPr>
+      <w:outlineLvl w:val="9"/>
+    </w:pPr>
+  </w:style>
+  <w:style w:type="paragraph" w:styleId="TOC1">
+    <w:name w:val="toc 1"/>
+    <w:basedOn w:val="Normal"/>
+    <w:next w:val="Normal"/>
+    <w:autoRedefine/>
+    <w:uiPriority w:val="39"/>
+    <w:unhideWhenUsed/>
+    <w:rsid w:val="00B5110A"/>
+    <w:pPr>
+      <w:spacing w:after="100"/>
+    </w:pPr>
+  </w:style>
+  <w:style w:type="paragraph" w:styleId="TOC2">
+    <w:name w:val="toc 2"/>
+    <w:basedOn w:val="Normal"/>
+    <w:next w:val="Normal"/>
+    <w:autoRedefine/>
+    <w:uiPriority w:val="39"/>
+    <w:unhideWhenUsed/>
+    <w:rsid w:val="00B5110A"/>
+    <w:pPr>
+      <w:spacing w:after="100"/>
+      <w:ind w:left="220"/>
+    </w:pPr>
+  </w:style>
+  <w:style w:type="paragraph" w:styleId="Header">
+    <w:name w:val="header"/>
+    <w:basedOn w:val="Normal"/>
+    <w:link w:val="HeaderChar"/>
+    <w:uiPriority w:val="99"/>
+    <w:unhideWhenUsed/>
+    <w:rsid w:val="00B5110A"/>
+    <w:pPr>
+      <w:tabs>
+        <w:tab w:val="center" w:pos="4680"/>
+        <w:tab w:val="right" w:pos="9360"/>
+      </w:tabs>
+      <w:spacing w:after="0" w:line="240" w:lineRule="auto"/>
+    </w:pPr>
+  </w:style>
+  <w:style w:type="character" w:customStyle="1" w:styleId="HeaderChar">
+    <w:name w:val="Header Char"/>
+    <w:basedOn w:val="DefaultParagraphFont"/>
+    <w:link w:val="Header"/>
+    <w:uiPriority w:val="99"/>
+    <w:rsid w:val="00B5110A"/>
+  </w:style>
+  <w:style w:type="paragraph" w:styleId="Footer">
+    <w:name w:val="footer"/>
+    <w:basedOn w:val="Normal"/>
+    <w:link w:val="FooterChar"/>
+    <w:uiPriority w:val="99"/>
+    <w:unhideWhenUsed/>
+    <w:rsid w:val="00B5110A"/>
+    <w:pPr>
+      <w:tabs>
+        <w:tab w:val="center" w:pos="4680"/>
+        <w:tab w:val="right" w:pos="9360"/>
+      </w:tabs>
+      <w:spacing w:after="0" w:line="240" w:lineRule="auto"/>
+    </w:pPr>
+  </w:style>
+  <w:style w:type="character" w:customStyle="1" w:styleId="FooterChar">
+    <w:name w:val="Footer Char"/>
+    <w:basedOn w:val="DefaultParagraphFont"/>
+    <w:link w:val="Footer"/>
+    <w:uiPriority w:val="99"/>
+    <w:rsid w:val="00B5110A"/>
   </w:style>
 </w:styles>
 </file>
@@ -2926,4 +5846,16 @@
     </a:ext>
   </a:extLst>
 </a:theme>
+</file>
+
+<file path=customXml/item1.xml><?xml version="1.0" encoding="utf-8"?>
+<b:Sources xmlns:b="http://schemas.openxmlformats.org/officeDocument/2006/bibliography" xmlns="http://schemas.openxmlformats.org/officeDocument/2006/bibliography" SelectedStyle="\APASixthEditionOfficeOnline.xsl" StyleName="APA" Version="6"/>
+</file>
+
+<file path=customXml/itemProps1.xml><?xml version="1.0" encoding="utf-8"?>
+<ds:datastoreItem xmlns:ds="http://schemas.openxmlformats.org/officeDocument/2006/customXml" ds:itemID="{ACB18F65-8E97-4B92-8837-E18786101717}">
+  <ds:schemaRefs>
+    <ds:schemaRef ds:uri="http://schemas.openxmlformats.org/officeDocument/2006/bibliography"/>
+  </ds:schemaRefs>
+</ds:datastoreItem>
 </file>
</xml_diff>